<commit_message>
Actualizacion con Practica 3 Memoria
</commit_message>
<xml_diff>
--- a/api-rest/Memoria Inicial SD.docx
+++ b/api-rest/Memoria Inicial SD.docx
@@ -297,27 +297,35 @@
         </w:rPr>
       </w:pPr>
       <w:r>
-        <w:rPr/>
-      </w:r>
-    </w:p>
-    <w:p>
-      <w:pPr>
-        <w:pStyle w:val="Textopreformateado"/>
-        <w:bidi w:val="0"/>
-        <w:jc w:val="start"/>
-        <w:rPr/>
-      </w:pPr>
-      <w:r>
-        <w:rPr>
-          <w:rStyle w:val="Textooriginal"/>
-          <w:b w:val="false"/>
-          <w:bCs w:val="false"/>
-          <w:i w:val="false"/>
-          <w:iCs w:val="false"/>
+        <w:rPr>
+          <w:b/>
+          <w:bCs/>
+          <w:i/>
+          <w:iCs/>
           <w:color w:val="000000"/>
           <w:sz w:val="24"/>
           <w:szCs w:val="24"/>
         </w:rPr>
+      </w:r>
+    </w:p>
+    <w:p>
+      <w:pPr>
+        <w:pStyle w:val="Textopreformateado"/>
+        <w:bidi w:val="0"/>
+        <w:jc w:val="start"/>
+        <w:rPr/>
+      </w:pPr>
+      <w:r>
+        <w:rPr>
+          <w:rStyle w:val="Textooriginal"/>
+          <w:b w:val="false"/>
+          <w:bCs w:val="false"/>
+          <w:i w:val="false"/>
+          <w:iCs w:val="false"/>
+          <w:color w:val="000000"/>
+          <w:sz w:val="24"/>
+          <w:szCs w:val="24"/>
+        </w:rPr>
         <w:t xml:space="preserve">Gracias a este </w:t>
       </w:r>
       <w:r>
@@ -392,19 +400,7 @@
         </w:rPr>
       </w:pPr>
       <w:r>
-        <w:rPr/>
-      </w:r>
-    </w:p>
-    <w:p>
-      <w:pPr>
-        <w:pStyle w:val="Textopreformateado"/>
-        <w:bidi w:val="0"/>
-        <w:jc w:val="start"/>
-        <w:rPr/>
-      </w:pPr>
-      <w:r>
-        <w:rPr>
-          <w:rStyle w:val="Textooriginal"/>
+        <w:rPr>
           <w:b w:val="false"/>
           <w:bCs w:val="false"/>
           <w:i w:val="false"/>
@@ -413,6 +409,26 @@
           <w:sz w:val="24"/>
           <w:szCs w:val="24"/>
         </w:rPr>
+      </w:r>
+    </w:p>
+    <w:p>
+      <w:pPr>
+        <w:pStyle w:val="Textopreformateado"/>
+        <w:bidi w:val="0"/>
+        <w:jc w:val="start"/>
+        <w:rPr/>
+      </w:pPr>
+      <w:r>
+        <w:rPr>
+          <w:rStyle w:val="Textooriginal"/>
+          <w:b w:val="false"/>
+          <w:bCs w:val="false"/>
+          <w:i w:val="false"/>
+          <w:iCs w:val="false"/>
+          <w:color w:val="000000"/>
+          <w:sz w:val="24"/>
+          <w:szCs w:val="24"/>
+        </w:rPr>
         <w:t xml:space="preserve">Lo siguiente que necesitamos es </w:t>
       </w:r>
       <w:r>
@@ -487,29 +503,45 @@
         </w:rPr>
       </w:pPr>
       <w:r>
-        <w:rPr/>
-      </w:r>
-    </w:p>
-    <w:p>
-      <w:pPr>
-        <w:pStyle w:val="Textopreformateado"/>
-        <w:bidi w:val="0"/>
-        <w:jc w:val="start"/>
-        <w:rPr>
-          <w:rStyle w:val="Textooriginal"/>
-          <w:b w:val="false"/>
-          <w:b w:val="false"/>
-          <w:bCs w:val="false"/>
-          <w:i w:val="false"/>
+        <w:rPr>
+          <w:b w:val="false"/>
+          <w:bCs w:val="false"/>
           <w:i w:val="false"/>
           <w:iCs w:val="false"/>
           <w:color w:val="000000"/>
           <w:sz w:val="24"/>
           <w:szCs w:val="24"/>
         </w:rPr>
-      </w:pPr>
-      <w:r>
-        <w:rPr/>
+      </w:r>
+    </w:p>
+    <w:p>
+      <w:pPr>
+        <w:pStyle w:val="Textopreformateado"/>
+        <w:bidi w:val="0"/>
+        <w:jc w:val="start"/>
+        <w:rPr>
+          <w:rStyle w:val="Textooriginal"/>
+          <w:b w:val="false"/>
+          <w:b w:val="false"/>
+          <w:bCs w:val="false"/>
+          <w:i w:val="false"/>
+          <w:i w:val="false"/>
+          <w:iCs w:val="false"/>
+          <w:color w:val="000000"/>
+          <w:sz w:val="24"/>
+          <w:szCs w:val="24"/>
+        </w:rPr>
+      </w:pPr>
+      <w:r>
+        <w:rPr>
+          <w:b w:val="false"/>
+          <w:bCs w:val="false"/>
+          <w:i w:val="false"/>
+          <w:iCs w:val="false"/>
+          <w:color w:val="000000"/>
+          <w:sz w:val="24"/>
+          <w:szCs w:val="24"/>
+        </w:rPr>
       </w:r>
     </w:p>
     <w:p>
@@ -669,10 +701,8 @@
       </w:pPr>
       <w:r>
         <w:rPr>
-          <w:b w:val="false"/>
-          <w:bCs w:val="false"/>
-          <w:i w:val="false"/>
-          <w:iCs w:val="false"/>
+          <w:sz w:val="24"/>
+          <w:szCs w:val="24"/>
         </w:rPr>
       </w:r>
     </w:p>
@@ -836,7 +866,14 @@
         </w:rPr>
       </w:pPr>
       <w:r>
-        <w:rPr/>
+        <w:rPr>
+          <w:b w:val="false"/>
+          <w:bCs w:val="false"/>
+          <w:i w:val="false"/>
+          <w:iCs w:val="false"/>
+          <w:sz w:val="24"/>
+          <w:szCs w:val="24"/>
+        </w:rPr>
       </w:r>
     </w:p>
     <w:p>
@@ -879,70 +916,77 @@
         </w:rPr>
       </w:pPr>
       <w:r>
-        <w:rPr/>
-      </w:r>
-    </w:p>
-    <w:p>
-      <w:pPr>
-        <w:pStyle w:val="Textopreformateado"/>
-        <w:bidi w:val="0"/>
-        <w:jc w:val="start"/>
-        <w:rPr/>
-      </w:pPr>
-      <w:r>
-        <w:rPr>
-          <w:rStyle w:val="Textooriginal"/>
-          <w:b w:val="false"/>
-          <w:bCs w:val="false"/>
-          <w:i w:val="false"/>
-          <w:iCs w:val="false"/>
-          <w:sz w:val="24"/>
-          <w:szCs w:val="24"/>
-        </w:rPr>
-        <w:t xml:space="preserve">Para mayor facilidad se instalara utilidades para mantener las versiones de </w:t>
-      </w:r>
-      <w:r>
-        <w:rPr>
-          <w:rStyle w:val="Textooriginal"/>
-          <w:b/>
-          <w:bCs/>
-          <w:i w:val="false"/>
-          <w:iCs w:val="false"/>
-          <w:sz w:val="24"/>
-          <w:szCs w:val="24"/>
-        </w:rPr>
-        <w:t>Node</w:t>
-      </w:r>
-      <w:r>
-        <w:rPr>
-          <w:rStyle w:val="Textooriginal"/>
-          <w:b w:val="false"/>
-          <w:bCs w:val="false"/>
-          <w:i w:val="false"/>
-          <w:iCs w:val="false"/>
-          <w:sz w:val="24"/>
-          <w:szCs w:val="24"/>
-        </w:rPr>
-        <w:t xml:space="preserve"> y la versión estable de este mismo con:</w:t>
-      </w:r>
-    </w:p>
-    <w:p>
-      <w:pPr>
-        <w:pStyle w:val="Textopreformateado"/>
-        <w:bidi w:val="0"/>
-        <w:jc w:val="start"/>
-        <w:rPr/>
-      </w:pPr>
-      <w:r>
-        <w:rPr>
-          <w:rStyle w:val="Textooriginal"/>
-          <w:rFonts w:ascii="Liberation Mono" w:hAnsi="Liberation Mono"/>
+        <w:rPr>
           <w:b/>
           <w:bCs/>
           <w:i/>
           <w:iCs/>
           <w:sz w:val="24"/>
           <w:szCs w:val="24"/>
+          <w:highlight w:val="red"/>
+        </w:rPr>
+      </w:r>
+    </w:p>
+    <w:p>
+      <w:pPr>
+        <w:pStyle w:val="Textopreformateado"/>
+        <w:bidi w:val="0"/>
+        <w:jc w:val="start"/>
+        <w:rPr/>
+      </w:pPr>
+      <w:r>
+        <w:rPr>
+          <w:rStyle w:val="Textooriginal"/>
+          <w:b w:val="false"/>
+          <w:bCs w:val="false"/>
+          <w:i w:val="false"/>
+          <w:iCs w:val="false"/>
+          <w:sz w:val="24"/>
+          <w:szCs w:val="24"/>
+        </w:rPr>
+        <w:t xml:space="preserve">Para mayor facilidad se instalara utilidades para mantener las versiones de </w:t>
+      </w:r>
+      <w:r>
+        <w:rPr>
+          <w:rStyle w:val="Textooriginal"/>
+          <w:b/>
+          <w:bCs/>
+          <w:i w:val="false"/>
+          <w:iCs w:val="false"/>
+          <w:sz w:val="24"/>
+          <w:szCs w:val="24"/>
+        </w:rPr>
+        <w:t>Node</w:t>
+      </w:r>
+      <w:r>
+        <w:rPr>
+          <w:rStyle w:val="Textooriginal"/>
+          <w:b w:val="false"/>
+          <w:bCs w:val="false"/>
+          <w:i w:val="false"/>
+          <w:iCs w:val="false"/>
+          <w:sz w:val="24"/>
+          <w:szCs w:val="24"/>
+        </w:rPr>
+        <w:t xml:space="preserve"> y la versión estable de este mismo con:</w:t>
+      </w:r>
+    </w:p>
+    <w:p>
+      <w:pPr>
+        <w:pStyle w:val="Textopreformateado"/>
+        <w:bidi w:val="0"/>
+        <w:jc w:val="start"/>
+        <w:rPr/>
+      </w:pPr>
+      <w:r>
+        <w:rPr>
+          <w:rStyle w:val="Textooriginal"/>
+          <w:b/>
+          <w:bCs/>
+          <w:i/>
+          <w:iCs/>
+          <w:sz w:val="24"/>
+          <w:szCs w:val="24"/>
           <w:highlight w:val="lightGray"/>
         </w:rPr>
         <w:br/>
@@ -950,7 +994,6 @@
       <w:r>
         <w:rPr>
           <w:rStyle w:val="Textooriginal"/>
-          <w:rFonts w:ascii="Liberation Mono" w:hAnsi="Liberation Mono"/>
           <w:b/>
           <w:bCs/>
           <w:i w:val="false"/>
@@ -986,7 +1029,16 @@
         </w:rPr>
       </w:pPr>
       <w:r>
-        <w:rPr/>
+        <w:rPr>
+          <w:rFonts w:ascii="serif" w:hAnsi="serif"/>
+          <w:b/>
+          <w:bCs/>
+          <w:i/>
+          <w:iCs/>
+          <w:sz w:val="24"/>
+          <w:szCs w:val="24"/>
+          <w:highlight w:val="lightGray"/>
+        </w:rPr>
       </w:r>
     </w:p>
     <w:p>
@@ -1009,289 +1061,7 @@
         </w:rPr>
       </w:pPr>
       <w:r>
-        <w:rPr/>
-      </w:r>
-    </w:p>
-    <w:p>
-      <w:pPr>
-        <w:pStyle w:val="Textopreformateado"/>
-        <w:bidi w:val="0"/>
-        <w:jc w:val="start"/>
-        <w:rPr/>
-      </w:pPr>
-      <w:r>
-        <w:rPr>
-          <w:rStyle w:val="Textooriginal"/>
-          <w:b w:val="false"/>
-          <w:bCs w:val="false"/>
-          <w:i w:val="false"/>
-          <w:iCs w:val="false"/>
-          <w:sz w:val="24"/>
-          <w:szCs w:val="24"/>
-        </w:rPr>
-        <w:t xml:space="preserve">Para el manejo de versiones es recomendable usar </w:t>
-      </w:r>
-      <w:r>
-        <w:rPr>
-          <w:rStyle w:val="Textooriginal"/>
-          <w:b/>
-          <w:bCs/>
-          <w:i w:val="false"/>
-          <w:iCs w:val="false"/>
-          <w:sz w:val="24"/>
-          <w:szCs w:val="24"/>
-        </w:rPr>
-        <w:t>GitHub</w:t>
-      </w:r>
-      <w:r>
-        <w:rPr>
-          <w:rStyle w:val="Textooriginal"/>
-          <w:b w:val="false"/>
-          <w:bCs w:val="false"/>
-          <w:i w:val="false"/>
-          <w:iCs w:val="false"/>
-          <w:sz w:val="24"/>
-          <w:szCs w:val="24"/>
-        </w:rPr>
-        <w:t xml:space="preserve"> o </w:t>
-      </w:r>
-      <w:r>
-        <w:rPr>
-          <w:rStyle w:val="Textooriginal"/>
-          <w:b/>
-          <w:bCs/>
-          <w:i w:val="false"/>
-          <w:iCs w:val="false"/>
-          <w:sz w:val="24"/>
-          <w:szCs w:val="24"/>
-        </w:rPr>
-        <w:t>BitBucket</w:t>
-      </w:r>
-      <w:r>
-        <w:rPr>
-          <w:rStyle w:val="Textooriginal"/>
-          <w:b w:val="false"/>
-          <w:bCs w:val="false"/>
-          <w:i w:val="false"/>
-          <w:iCs w:val="false"/>
-          <w:sz w:val="24"/>
-          <w:szCs w:val="24"/>
-        </w:rPr>
-        <w:t>, en mi caso, este primero. Para instalarlo en el sistema usaremos el comando:</w:t>
-      </w:r>
-    </w:p>
-    <w:p>
-      <w:pPr>
-        <w:pStyle w:val="Textopreformateado"/>
-        <w:bidi w:val="0"/>
-        <w:jc w:val="start"/>
-        <w:rPr>
-          <w:rStyle w:val="Textooriginal"/>
-          <w:b w:val="false"/>
-          <w:b w:val="false"/>
-          <w:bCs w:val="false"/>
-          <w:i w:val="false"/>
-          <w:i w:val="false"/>
-          <w:iCs w:val="false"/>
-          <w:sz w:val="24"/>
-          <w:szCs w:val="24"/>
-        </w:rPr>
-      </w:pPr>
-      <w:r>
-        <w:rPr/>
-      </w:r>
-    </w:p>
-    <w:p>
-      <w:pPr>
-        <w:pStyle w:val="Textopreformateado"/>
-        <w:bidi w:val="0"/>
-        <w:jc w:val="start"/>
-        <w:rPr/>
-      </w:pPr>
-      <w:r>
-        <w:rPr>
-          <w:rStyle w:val="Textooriginal"/>
-          <w:rFonts w:ascii="serif" w:hAnsi="serif"/>
-          <w:b/>
-          <w:bCs/>
-          <w:i w:val="false"/>
-          <w:iCs w:val="false"/>
-          <w:sz w:val="24"/>
-          <w:szCs w:val="24"/>
-          <w:highlight w:val="lightGray"/>
-        </w:rPr>
-        <w:t>sudo apt install git</w:t>
-      </w:r>
-      <w:r>
-        <w:rPr>
-          <w:rStyle w:val="Textooriginal"/>
-          <w:b/>
-          <w:bCs/>
-          <w:i w:val="false"/>
-          <w:iCs w:val="false"/>
-          <w:sz w:val="24"/>
-          <w:szCs w:val="24"/>
-          <w:highlight w:val="lightGray"/>
-        </w:rPr>
-        <w:t xml:space="preserve"> </w:t>
-      </w:r>
-    </w:p>
-    <w:p>
-      <w:pPr>
-        <w:pStyle w:val="Textopreformateado"/>
-        <w:bidi w:val="0"/>
-        <w:jc w:val="start"/>
-        <w:rPr>
-          <w:rStyle w:val="Textooriginal"/>
-          <w:b w:val="false"/>
-          <w:b w:val="false"/>
-          <w:bCs w:val="false"/>
-          <w:i w:val="false"/>
-          <w:i w:val="false"/>
-          <w:iCs w:val="false"/>
-          <w:sz w:val="24"/>
-          <w:szCs w:val="24"/>
-        </w:rPr>
-      </w:pPr>
-      <w:r>
-        <w:rPr/>
-      </w:r>
-    </w:p>
-    <w:p>
-      <w:pPr>
-        <w:pStyle w:val="Textopreformateado"/>
-        <w:bidi w:val="0"/>
-        <w:jc w:val="start"/>
-        <w:rPr/>
-      </w:pPr>
-      <w:r>
-        <w:rPr>
-          <w:rStyle w:val="Textooriginal"/>
-          <w:b w:val="false"/>
-          <w:bCs w:val="false"/>
-          <w:i w:val="false"/>
-          <w:iCs w:val="false"/>
-          <w:sz w:val="24"/>
-          <w:szCs w:val="24"/>
-        </w:rPr>
-        <w:t xml:space="preserve"> </w:t>
-      </w:r>
-      <w:r>
-        <w:rPr>
-          <w:rStyle w:val="Textooriginal"/>
-          <w:b w:val="false"/>
-          <w:bCs w:val="false"/>
-          <w:i w:val="false"/>
-          <w:iCs w:val="false"/>
-          <w:sz w:val="24"/>
-          <w:szCs w:val="24"/>
-        </w:rPr>
-        <w:t>Una vez instalado necesitaremos configurarlo con :</w:t>
-      </w:r>
-    </w:p>
-    <w:p>
-      <w:pPr>
-        <w:pStyle w:val="Textopreformateado"/>
-        <w:bidi w:val="0"/>
-        <w:jc w:val="start"/>
-        <w:rPr/>
-      </w:pPr>
-      <w:r>
-        <w:rPr>
-          <w:rStyle w:val="Textooriginal"/>
-          <w:rFonts w:ascii="serif" w:hAnsi="serif"/>
-          <w:b w:val="false"/>
-          <w:bCs w:val="false"/>
-          <w:i w:val="false"/>
-          <w:iCs w:val="false"/>
-          <w:sz w:val="24"/>
-          <w:szCs w:val="24"/>
-          <w:highlight w:val="lightGray"/>
-        </w:rPr>
-        <w:t>git config --global user.name NombreUsuario</w:t>
-      </w:r>
-    </w:p>
-    <w:p>
-      <w:pPr>
-        <w:pStyle w:val="Textopreformateado"/>
-        <w:bidi w:val="0"/>
-        <w:jc w:val="start"/>
-        <w:rPr/>
-      </w:pPr>
-      <w:r>
-        <w:rPr>
-          <w:rStyle w:val="Textooriginal"/>
-          <w:rFonts w:ascii="serif" w:hAnsi="serif"/>
-          <w:b w:val="false"/>
-          <w:bCs w:val="false"/>
-          <w:i w:val="false"/>
-          <w:iCs w:val="false"/>
-          <w:sz w:val="24"/>
-          <w:szCs w:val="24"/>
-          <w:highlight w:val="lightGray"/>
-        </w:rPr>
-        <w:t>git config --global credential.helper store</w:t>
-      </w:r>
-    </w:p>
-    <w:p>
-      <w:pPr>
-        <w:pStyle w:val="Textopreformateado"/>
-        <w:bidi w:val="0"/>
-        <w:jc w:val="start"/>
-        <w:rPr>
-          <w:rStyle w:val="Textooriginal"/>
-          <w:rFonts w:ascii="serif" w:hAnsi="serif"/>
-          <w:b w:val="false"/>
-          <w:b w:val="false"/>
-          <w:bCs w:val="false"/>
-          <w:i w:val="false"/>
-          <w:i w:val="false"/>
-          <w:iCs w:val="false"/>
-          <w:sz w:val="24"/>
-          <w:szCs w:val="24"/>
-          <w:highlight w:val="lightGray"/>
-        </w:rPr>
-      </w:pPr>
-      <w:r>
-        <w:rPr/>
-      </w:r>
-    </w:p>
-    <w:p>
-      <w:pPr>
-        <w:pStyle w:val="Textopreformateado"/>
-        <w:bidi w:val="0"/>
-        <w:jc w:val="start"/>
-        <w:rPr/>
-      </w:pPr>
-      <w:r>
-        <w:rPr>
-          <w:rStyle w:val="Textooriginal"/>
-          <w:rFonts w:ascii="serif" w:hAnsi="serif"/>
-          <w:b w:val="false"/>
-          <w:bCs w:val="false"/>
-          <w:i w:val="false"/>
-          <w:iCs w:val="false"/>
-          <w:sz w:val="24"/>
-          <w:szCs w:val="24"/>
-        </w:rPr>
-        <w:t xml:space="preserve">Elegiremos la ubicación del proyecto, podemos hacerlo desde la terminal con </w:t>
-      </w:r>
-      <w:r>
-        <w:rPr>
-          <w:rStyle w:val="Textooriginal"/>
-          <w:rFonts w:ascii="serif" w:hAnsi="serif"/>
-          <w:b/>
-          <w:bCs/>
-          <w:i w:val="false"/>
-          <w:iCs w:val="false"/>
-          <w:sz w:val="24"/>
-          <w:szCs w:val="24"/>
-        </w:rPr>
-        <w:t xml:space="preserve">cd ubicación y mkdir </w:t>
-      </w:r>
-      <w:r>
-        <w:rPr>
-          <w:rStyle w:val="Textooriginal"/>
+        <w:rPr>
           <w:rFonts w:ascii="serif" w:hAnsi="serif"/>
           <w:b/>
           <w:bCs/>
@@ -1299,6 +1069,320 @@
           <w:iCs/>
           <w:sz w:val="24"/>
           <w:szCs w:val="24"/>
+          <w:highlight w:val="lightGray"/>
+        </w:rPr>
+      </w:r>
+    </w:p>
+    <w:p>
+      <w:pPr>
+        <w:pStyle w:val="Textopreformateado"/>
+        <w:bidi w:val="0"/>
+        <w:jc w:val="start"/>
+        <w:rPr/>
+      </w:pPr>
+      <w:r>
+        <w:rPr>
+          <w:rStyle w:val="Textooriginal"/>
+          <w:b w:val="false"/>
+          <w:bCs w:val="false"/>
+          <w:i w:val="false"/>
+          <w:iCs w:val="false"/>
+          <w:sz w:val="24"/>
+          <w:szCs w:val="24"/>
+        </w:rPr>
+        <w:t xml:space="preserve">Para el manejo de versiones es recomendable usar </w:t>
+      </w:r>
+      <w:r>
+        <w:rPr>
+          <w:rStyle w:val="Textooriginal"/>
+          <w:b/>
+          <w:bCs/>
+          <w:i w:val="false"/>
+          <w:iCs w:val="false"/>
+          <w:sz w:val="24"/>
+          <w:szCs w:val="24"/>
+        </w:rPr>
+        <w:t>GitHub</w:t>
+      </w:r>
+      <w:r>
+        <w:rPr>
+          <w:rStyle w:val="Textooriginal"/>
+          <w:b w:val="false"/>
+          <w:bCs w:val="false"/>
+          <w:i w:val="false"/>
+          <w:iCs w:val="false"/>
+          <w:sz w:val="24"/>
+          <w:szCs w:val="24"/>
+        </w:rPr>
+        <w:t xml:space="preserve"> o </w:t>
+      </w:r>
+      <w:r>
+        <w:rPr>
+          <w:rStyle w:val="Textooriginal"/>
+          <w:b/>
+          <w:bCs/>
+          <w:i w:val="false"/>
+          <w:iCs w:val="false"/>
+          <w:sz w:val="24"/>
+          <w:szCs w:val="24"/>
+        </w:rPr>
+        <w:t>BitBucket</w:t>
+      </w:r>
+      <w:r>
+        <w:rPr>
+          <w:rStyle w:val="Textooriginal"/>
+          <w:b w:val="false"/>
+          <w:bCs w:val="false"/>
+          <w:i w:val="false"/>
+          <w:iCs w:val="false"/>
+          <w:sz w:val="24"/>
+          <w:szCs w:val="24"/>
+        </w:rPr>
+        <w:t>, en mi caso, este primero. Para instalarlo en el sistema usaremos el comando:</w:t>
+      </w:r>
+    </w:p>
+    <w:p>
+      <w:pPr>
+        <w:pStyle w:val="Textopreformateado"/>
+        <w:bidi w:val="0"/>
+        <w:jc w:val="start"/>
+        <w:rPr>
+          <w:rStyle w:val="Textooriginal"/>
+          <w:b w:val="false"/>
+          <w:b w:val="false"/>
+          <w:bCs w:val="false"/>
+          <w:i w:val="false"/>
+          <w:i w:val="false"/>
+          <w:iCs w:val="false"/>
+          <w:sz w:val="24"/>
+          <w:szCs w:val="24"/>
+        </w:rPr>
+      </w:pPr>
+      <w:r>
+        <w:rPr>
+          <w:b w:val="false"/>
+          <w:bCs w:val="false"/>
+          <w:i w:val="false"/>
+          <w:iCs w:val="false"/>
+          <w:sz w:val="24"/>
+          <w:szCs w:val="24"/>
+        </w:rPr>
+      </w:r>
+    </w:p>
+    <w:p>
+      <w:pPr>
+        <w:pStyle w:val="Textopreformateado"/>
+        <w:bidi w:val="0"/>
+        <w:jc w:val="start"/>
+        <w:rPr/>
+      </w:pPr>
+      <w:r>
+        <w:rPr>
+          <w:rStyle w:val="Textooriginal"/>
+          <w:rFonts w:ascii="serif" w:hAnsi="serif"/>
+          <w:b/>
+          <w:bCs/>
+          <w:i w:val="false"/>
+          <w:iCs w:val="false"/>
+          <w:sz w:val="24"/>
+          <w:szCs w:val="24"/>
+          <w:highlight w:val="lightGray"/>
+        </w:rPr>
+        <w:t>sudo apt install git</w:t>
+      </w:r>
+      <w:r>
+        <w:rPr>
+          <w:rStyle w:val="Textooriginal"/>
+          <w:b/>
+          <w:bCs/>
+          <w:i w:val="false"/>
+          <w:iCs w:val="false"/>
+          <w:sz w:val="24"/>
+          <w:szCs w:val="24"/>
+          <w:highlight w:val="lightGray"/>
+        </w:rPr>
+        <w:t xml:space="preserve"> </w:t>
+      </w:r>
+    </w:p>
+    <w:p>
+      <w:pPr>
+        <w:pStyle w:val="Textopreformateado"/>
+        <w:bidi w:val="0"/>
+        <w:jc w:val="start"/>
+        <w:rPr>
+          <w:rStyle w:val="Textooriginal"/>
+          <w:b w:val="false"/>
+          <w:b w:val="false"/>
+          <w:bCs w:val="false"/>
+          <w:i w:val="false"/>
+          <w:i w:val="false"/>
+          <w:iCs w:val="false"/>
+          <w:sz w:val="24"/>
+          <w:szCs w:val="24"/>
+        </w:rPr>
+      </w:pPr>
+      <w:r>
+        <w:rPr>
+          <w:b w:val="false"/>
+          <w:bCs w:val="false"/>
+          <w:i w:val="false"/>
+          <w:iCs w:val="false"/>
+          <w:sz w:val="24"/>
+          <w:szCs w:val="24"/>
+        </w:rPr>
+      </w:r>
+    </w:p>
+    <w:p>
+      <w:pPr>
+        <w:pStyle w:val="Textopreformateado"/>
+        <w:bidi w:val="0"/>
+        <w:jc w:val="start"/>
+        <w:rPr/>
+      </w:pPr>
+      <w:r>
+        <w:rPr>
+          <w:rStyle w:val="Textooriginal"/>
+          <w:b w:val="false"/>
+          <w:bCs w:val="false"/>
+          <w:i w:val="false"/>
+          <w:iCs w:val="false"/>
+          <w:sz w:val="24"/>
+          <w:szCs w:val="24"/>
+        </w:rPr>
+        <w:t xml:space="preserve"> </w:t>
+      </w:r>
+      <w:r>
+        <w:rPr>
+          <w:rStyle w:val="Textooriginal"/>
+          <w:b w:val="false"/>
+          <w:bCs w:val="false"/>
+          <w:i w:val="false"/>
+          <w:iCs w:val="false"/>
+          <w:sz w:val="24"/>
+          <w:szCs w:val="24"/>
+        </w:rPr>
+        <w:t>Una vez instalado necesitaremos configurarlo con :</w:t>
+      </w:r>
+    </w:p>
+    <w:p>
+      <w:pPr>
+        <w:pStyle w:val="Textopreformateado"/>
+        <w:bidi w:val="0"/>
+        <w:jc w:val="start"/>
+        <w:rPr/>
+      </w:pPr>
+      <w:r>
+        <w:rPr>
+          <w:rStyle w:val="Textooriginal"/>
+          <w:rFonts w:ascii="serif" w:hAnsi="serif"/>
+          <w:b w:val="false"/>
+          <w:bCs w:val="false"/>
+          <w:i w:val="false"/>
+          <w:iCs w:val="false"/>
+          <w:sz w:val="24"/>
+          <w:szCs w:val="24"/>
+          <w:highlight w:val="lightGray"/>
+        </w:rPr>
+        <w:t>git config --global user.name NombreUsuario</w:t>
+      </w:r>
+    </w:p>
+    <w:p>
+      <w:pPr>
+        <w:pStyle w:val="Textopreformateado"/>
+        <w:bidi w:val="0"/>
+        <w:jc w:val="start"/>
+        <w:rPr/>
+      </w:pPr>
+      <w:r>
+        <w:rPr>
+          <w:rStyle w:val="Textooriginal"/>
+          <w:rFonts w:ascii="serif" w:hAnsi="serif"/>
+          <w:b w:val="false"/>
+          <w:bCs w:val="false"/>
+          <w:i w:val="false"/>
+          <w:iCs w:val="false"/>
+          <w:sz w:val="24"/>
+          <w:szCs w:val="24"/>
+          <w:highlight w:val="lightGray"/>
+        </w:rPr>
+        <w:t>git config --global credential.helper store</w:t>
+      </w:r>
+    </w:p>
+    <w:p>
+      <w:pPr>
+        <w:pStyle w:val="Textopreformateado"/>
+        <w:bidi w:val="0"/>
+        <w:jc w:val="start"/>
+        <w:rPr>
+          <w:rStyle w:val="Textooriginal"/>
+          <w:rFonts w:ascii="serif" w:hAnsi="serif"/>
+          <w:b w:val="false"/>
+          <w:b w:val="false"/>
+          <w:bCs w:val="false"/>
+          <w:i w:val="false"/>
+          <w:i w:val="false"/>
+          <w:iCs w:val="false"/>
+          <w:sz w:val="24"/>
+          <w:szCs w:val="24"/>
+          <w:highlight w:val="lightGray"/>
+        </w:rPr>
+      </w:pPr>
+      <w:r>
+        <w:rPr>
+          <w:rFonts w:ascii="serif" w:hAnsi="serif"/>
+          <w:b w:val="false"/>
+          <w:bCs w:val="false"/>
+          <w:i w:val="false"/>
+          <w:iCs w:val="false"/>
+          <w:sz w:val="24"/>
+          <w:szCs w:val="24"/>
+          <w:highlight w:val="lightGray"/>
+        </w:rPr>
+      </w:r>
+    </w:p>
+    <w:p>
+      <w:pPr>
+        <w:pStyle w:val="Textopreformateado"/>
+        <w:bidi w:val="0"/>
+        <w:jc w:val="start"/>
+        <w:rPr/>
+      </w:pPr>
+      <w:r>
+        <w:rPr>
+          <w:rStyle w:val="Textooriginal"/>
+          <w:rFonts w:ascii="serif" w:hAnsi="serif"/>
+          <w:b w:val="false"/>
+          <w:bCs w:val="false"/>
+          <w:i w:val="false"/>
+          <w:iCs w:val="false"/>
+          <w:sz w:val="24"/>
+          <w:szCs w:val="24"/>
+        </w:rPr>
+        <w:t xml:space="preserve">Elegiremos la ubicación del proyecto, podemos hacerlo desde la terminal con </w:t>
+      </w:r>
+      <w:r>
+        <w:rPr>
+          <w:rStyle w:val="Textooriginal"/>
+          <w:rFonts w:ascii="serif" w:hAnsi="serif"/>
+          <w:b/>
+          <w:bCs/>
+          <w:i w:val="false"/>
+          <w:iCs w:val="false"/>
+          <w:sz w:val="24"/>
+          <w:szCs w:val="24"/>
+        </w:rPr>
+        <w:t xml:space="preserve">cd ubicación y mkdir </w:t>
+      </w:r>
+      <w:r>
+        <w:rPr>
+          <w:rStyle w:val="Textooriginal"/>
+          <w:rFonts w:ascii="serif" w:hAnsi="serif"/>
+          <w:b/>
+          <w:bCs/>
+          <w:i/>
+          <w:iCs/>
+          <w:sz w:val="24"/>
+          <w:szCs w:val="24"/>
         </w:rPr>
         <w:t>nombreArchivo</w:t>
       </w:r>
@@ -1335,7 +1419,15 @@
         </w:rPr>
       </w:pPr>
       <w:r>
-        <w:rPr/>
+        <w:rPr>
+          <w:rFonts w:ascii="serif" w:hAnsi="serif"/>
+          <w:b w:val="false"/>
+          <w:bCs w:val="false"/>
+          <w:i w:val="false"/>
+          <w:iCs w:val="false"/>
+          <w:sz w:val="24"/>
+          <w:szCs w:val="24"/>
+        </w:rPr>
       </w:r>
     </w:p>
     <w:p>
@@ -1417,41 +1509,36 @@
         </w:rPr>
       </w:pPr>
       <w:r>
-        <w:rPr/>
-      </w:r>
-    </w:p>
-    <w:p>
-      <w:pPr>
-        <w:pStyle w:val="Textopreformateado"/>
-        <w:bidi w:val="0"/>
-        <w:jc w:val="start"/>
-        <w:rPr/>
-      </w:pPr>
-      <w:r>
-        <w:rPr>
-          <w:rStyle w:val="Textooriginal"/>
-          <w:rFonts w:ascii="serif" w:hAnsi="serif"/>
-          <w:b w:val="false"/>
-          <w:bCs w:val="false"/>
-          <w:i w:val="false"/>
-          <w:iCs w:val="false"/>
-          <w:sz w:val="24"/>
-          <w:szCs w:val="24"/>
-        </w:rPr>
-        <w:t>U</w:t>
-      </w:r>
-      <w:r>
-        <w:rPr>
-          <w:rStyle w:val="Textooriginal"/>
-          <w:rFonts w:ascii="serif" w:hAnsi="serif"/>
-          <w:b w:val="false"/>
-          <w:bCs w:val="false"/>
-          <w:i w:val="false"/>
-          <w:iCs w:val="false"/>
-          <w:sz w:val="24"/>
-          <w:szCs w:val="24"/>
-        </w:rPr>
-        <w:t xml:space="preserve">na vez creado, lo subiremos a nuestro repositorio en </w:t>
+        <w:rPr>
+          <w:rFonts w:ascii="serif" w:hAnsi="serif"/>
+          <w:b w:val="false"/>
+          <w:bCs w:val="false"/>
+          <w:i w:val="false"/>
+          <w:iCs w:val="false"/>
+          <w:sz w:val="24"/>
+          <w:szCs w:val="24"/>
+        </w:rPr>
+      </w:r>
+    </w:p>
+    <w:p>
+      <w:pPr>
+        <w:pStyle w:val="Textopreformateado"/>
+        <w:bidi w:val="0"/>
+        <w:jc w:val="start"/>
+        <w:rPr/>
+      </w:pPr>
+      <w:r>
+        <w:rPr>
+          <w:rStyle w:val="Textooriginal"/>
+          <w:rFonts w:ascii="serif" w:hAnsi="serif"/>
+          <w:b w:val="false"/>
+          <w:bCs w:val="false"/>
+          <w:i w:val="false"/>
+          <w:iCs w:val="false"/>
+          <w:sz w:val="24"/>
+          <w:szCs w:val="24"/>
+        </w:rPr>
+        <w:t xml:space="preserve">Una vez creado, lo subiremos a nuestro repositorio en </w:t>
       </w:r>
       <w:r>
         <w:rPr>
@@ -1626,7 +1713,15 @@
         </w:rPr>
       </w:pPr>
       <w:r>
-        <w:rPr/>
+        <w:rPr>
+          <w:rFonts w:ascii="serif" w:hAnsi="serif"/>
+          <w:b w:val="false"/>
+          <w:bCs w:val="false"/>
+          <w:i w:val="false"/>
+          <w:iCs w:val="false"/>
+          <w:sz w:val="24"/>
+          <w:szCs w:val="24"/>
+        </w:rPr>
       </w:r>
     </w:p>
     <w:p>
@@ -1669,7 +1764,15 @@
         </w:rPr>
       </w:pPr>
       <w:r>
-        <w:rPr/>
+        <w:rPr>
+          <w:rFonts w:ascii="serif" w:hAnsi="serif"/>
+          <w:b w:val="false"/>
+          <w:bCs w:val="false"/>
+          <w:i w:val="false"/>
+          <w:iCs w:val="false"/>
+          <w:sz w:val="24"/>
+          <w:szCs w:val="24"/>
+        </w:rPr>
       </w:r>
     </w:p>
     <w:p>
@@ -1713,7 +1816,15 @@
         </w:rPr>
       </w:pPr>
       <w:r>
-        <w:rPr/>
+        <w:rPr>
+          <w:rFonts w:ascii="serif" w:hAnsi="serif"/>
+          <w:b w:val="false"/>
+          <w:bCs w:val="false"/>
+          <w:i w:val="false"/>
+          <w:iCs w:val="false"/>
+          <w:sz w:val="24"/>
+          <w:szCs w:val="24"/>
+        </w:rPr>
       </w:r>
     </w:p>
     <w:p>
@@ -1756,7 +1867,15 @@
         </w:rPr>
       </w:pPr>
       <w:r>
-        <w:rPr/>
+        <w:rPr>
+          <w:rFonts w:ascii="serif" w:hAnsi="serif"/>
+          <w:b w:val="false"/>
+          <w:bCs w:val="false"/>
+          <w:i w:val="false"/>
+          <w:iCs w:val="false"/>
+          <w:sz w:val="24"/>
+          <w:szCs w:val="24"/>
+        </w:rPr>
       </w:r>
     </w:p>
     <w:p>
@@ -1823,45 +1942,7 @@
         </w:rPr>
       </w:pPr>
       <w:r>
-        <w:rPr/>
-      </w:r>
-    </w:p>
-    <w:p>
-      <w:pPr>
-        <w:pStyle w:val="Textopreformateado"/>
-        <w:bidi w:val="0"/>
-        <w:jc w:val="start"/>
-        <w:rPr/>
-      </w:pPr>
-      <w:r>
-        <w:rPr>
-          <w:rStyle w:val="Textooriginal"/>
-          <w:rFonts w:ascii="serif" w:hAnsi="serif"/>
-          <w:b w:val="false"/>
-          <w:bCs w:val="false"/>
-          <w:i w:val="false"/>
-          <w:iCs w:val="false"/>
-          <w:sz w:val="24"/>
-          <w:szCs w:val="24"/>
-        </w:rPr>
-        <w:t>S</w:t>
-      </w:r>
-      <w:r>
-        <w:rPr>
-          <w:rStyle w:val="Textooriginal"/>
-          <w:rFonts w:ascii="serif" w:hAnsi="serif"/>
-          <w:b w:val="false"/>
-          <w:bCs w:val="false"/>
-          <w:i w:val="false"/>
-          <w:iCs w:val="false"/>
-          <w:sz w:val="24"/>
-          <w:szCs w:val="24"/>
-        </w:rPr>
-        <w:t xml:space="preserve">i había algo en ese repositorio podemos usar el comando </w:t>
-      </w:r>
-      <w:r>
-        <w:rPr>
-          <w:rStyle w:val="Textooriginal"/>
+        <w:rPr>
           <w:rFonts w:ascii="serif" w:hAnsi="serif"/>
           <w:b/>
           <w:bCs/>
@@ -1871,6 +1952,40 @@
           <w:szCs w:val="24"/>
           <w:highlight w:val="lightGray"/>
         </w:rPr>
+      </w:r>
+    </w:p>
+    <w:p>
+      <w:pPr>
+        <w:pStyle w:val="Textopreformateado"/>
+        <w:bidi w:val="0"/>
+        <w:jc w:val="start"/>
+        <w:rPr/>
+      </w:pPr>
+      <w:r>
+        <w:rPr>
+          <w:rStyle w:val="Textooriginal"/>
+          <w:rFonts w:ascii="serif" w:hAnsi="serif"/>
+          <w:b w:val="false"/>
+          <w:bCs w:val="false"/>
+          <w:i w:val="false"/>
+          <w:iCs w:val="false"/>
+          <w:sz w:val="24"/>
+          <w:szCs w:val="24"/>
+        </w:rPr>
+        <w:t xml:space="preserve">Si había algo en ese repositorio podemos usar el comando </w:t>
+      </w:r>
+      <w:r>
+        <w:rPr>
+          <w:rStyle w:val="Textooriginal"/>
+          <w:rFonts w:ascii="serif" w:hAnsi="serif"/>
+          <w:b/>
+          <w:bCs/>
+          <w:i w:val="false"/>
+          <w:iCs w:val="false"/>
+          <w:sz w:val="24"/>
+          <w:szCs w:val="24"/>
+          <w:highlight w:val="lightGray"/>
+        </w:rPr>
         <w:t xml:space="preserve">git fetch </w:t>
       </w:r>
       <w:r>
@@ -2009,7 +2124,15 @@
         </w:rPr>
       </w:pPr>
       <w:r>
-        <w:rPr/>
+        <w:rPr>
+          <w:rFonts w:ascii="serif" w:hAnsi="serif"/>
+          <w:b w:val="false"/>
+          <w:bCs w:val="false"/>
+          <w:i w:val="false"/>
+          <w:iCs w:val="false"/>
+          <w:sz w:val="24"/>
+          <w:szCs w:val="24"/>
+        </w:rPr>
       </w:r>
     </w:p>
     <w:p>
@@ -2215,7 +2338,15 @@
         </w:rPr>
       </w:pPr>
       <w:r>
-        <w:rPr/>
+        <w:rPr>
+          <w:b w:val="false"/>
+          <w:bCs w:val="false"/>
+          <w:i w:val="false"/>
+          <w:iCs w:val="false"/>
+          <w:sz w:val="24"/>
+          <w:szCs w:val="24"/>
+          <w:highlight w:val="lightGray"/>
+        </w:rPr>
       </w:r>
     </w:p>
     <w:p>
@@ -2293,7 +2424,15 @@
         </w:rPr>
       </w:pPr>
       <w:r>
-        <w:rPr/>
+        <w:rPr>
+          <w:b w:val="false"/>
+          <w:bCs w:val="false"/>
+          <w:i w:val="false"/>
+          <w:iCs w:val="false"/>
+          <w:sz w:val="24"/>
+          <w:szCs w:val="24"/>
+          <w:highlight w:val="white"/>
+        </w:rPr>
       </w:r>
     </w:p>
     <w:p>
@@ -2363,7 +2502,15 @@
         </w:rPr>
       </w:pPr>
       <w:r>
-        <w:rPr/>
+        <w:rPr>
+          <w:b w:val="false"/>
+          <w:bCs w:val="false"/>
+          <w:i w:val="false"/>
+          <w:iCs w:val="false"/>
+          <w:sz w:val="24"/>
+          <w:szCs w:val="24"/>
+          <w:highlight w:val="white"/>
+        </w:rPr>
       </w:r>
     </w:p>
     <w:p>
@@ -2462,30 +2609,16 @@
         </w:rPr>
       </w:pPr>
       <w:r>
-        <w:rPr/>
-      </w:r>
-    </w:p>
-    <w:p>
-      <w:pPr>
-        <w:pStyle w:val="Textopreformateado"/>
-        <w:bidi w:val="0"/>
-        <w:jc w:val="start"/>
-        <w:rPr>
-          <w:rStyle w:val="Textooriginal"/>
-          <w:rFonts w:ascii="serif" w:hAnsi="serif"/>
-          <w:b w:val="false"/>
-          <w:b w:val="false"/>
-          <w:bCs w:val="false"/>
-          <w:i w:val="false"/>
+        <w:rPr>
+          <w:rFonts w:ascii="serif" w:hAnsi="serif"/>
+          <w:b w:val="false"/>
+          <w:bCs w:val="false"/>
           <w:i w:val="false"/>
           <w:iCs w:val="false"/>
           <w:sz w:val="24"/>
           <w:szCs w:val="24"/>
           <w:highlight w:val="white"/>
         </w:rPr>
-      </w:pPr>
-      <w:r>
-        <w:rPr/>
       </w:r>
     </w:p>
     <w:p>
@@ -2508,7 +2641,48 @@
         </w:rPr>
       </w:pPr>
       <w:r>
-        <w:rPr/>
+        <w:rPr>
+          <w:rFonts w:ascii="serif" w:hAnsi="serif"/>
+          <w:b w:val="false"/>
+          <w:bCs w:val="false"/>
+          <w:i w:val="false"/>
+          <w:iCs w:val="false"/>
+          <w:sz w:val="24"/>
+          <w:szCs w:val="24"/>
+          <w:highlight w:val="white"/>
+        </w:rPr>
+      </w:r>
+    </w:p>
+    <w:p>
+      <w:pPr>
+        <w:pStyle w:val="Textopreformateado"/>
+        <w:bidi w:val="0"/>
+        <w:jc w:val="start"/>
+        <w:rPr>
+          <w:rStyle w:val="Textooriginal"/>
+          <w:rFonts w:ascii="serif" w:hAnsi="serif"/>
+          <w:b w:val="false"/>
+          <w:b w:val="false"/>
+          <w:bCs w:val="false"/>
+          <w:i w:val="false"/>
+          <w:i w:val="false"/>
+          <w:iCs w:val="false"/>
+          <w:sz w:val="24"/>
+          <w:szCs w:val="24"/>
+          <w:highlight w:val="white"/>
+        </w:rPr>
+      </w:pPr>
+      <w:r>
+        <w:rPr>
+          <w:rFonts w:ascii="serif" w:hAnsi="serif"/>
+          <w:b w:val="false"/>
+          <w:bCs w:val="false"/>
+          <w:i w:val="false"/>
+          <w:iCs w:val="false"/>
+          <w:sz w:val="24"/>
+          <w:szCs w:val="24"/>
+          <w:highlight w:val="white"/>
+        </w:rPr>
       </w:r>
     </w:p>
     <w:p>
@@ -2615,7 +2789,15 @@
         </w:rPr>
       </w:pPr>
       <w:r>
-        <w:rPr/>
+        <w:rPr>
+          <w:b/>
+          <w:bCs/>
+          <w:i/>
+          <w:iCs/>
+          <w:sz w:val="24"/>
+          <w:szCs w:val="24"/>
+          <w:highlight w:val="lightGray"/>
+        </w:rPr>
       </w:r>
     </w:p>
     <w:p>
@@ -2755,46 +2937,329 @@
     </w:p>
     <w:p>
       <w:pPr>
-        <w:pStyle w:val="Textopreformateado"/>
-        <w:bidi w:val="0"/>
-        <w:jc w:val="start"/>
-        <w:rPr>
-          <w:rStyle w:val="Textooriginal"/>
-          <w:b w:val="false"/>
-          <w:b w:val="false"/>
-          <w:bCs w:val="false"/>
-          <w:i w:val="false"/>
-          <w:i w:val="false"/>
-          <w:iCs w:val="false"/>
-          <w:sz w:val="24"/>
-          <w:szCs w:val="24"/>
-        </w:rPr>
-      </w:pPr>
-      <w:r>
-        <w:rPr/>
-      </w:r>
-    </w:p>
-    <w:p>
-      <w:pPr>
-        <w:pStyle w:val="Textopreformateado"/>
-        <w:bidi w:val="0"/>
-        <w:jc w:val="start"/>
-        <w:rPr>
-          <w:rStyle w:val="Textooriginal"/>
-          <w:b w:val="false"/>
-          <w:b w:val="false"/>
-          <w:bCs w:val="false"/>
-          <w:i w:val="false"/>
-          <w:i w:val="false"/>
-          <w:iCs w:val="false"/>
-          <w:sz w:val="24"/>
-          <w:szCs w:val="24"/>
-        </w:rPr>
-      </w:pPr>
-      <w:r>
-        <w:rPr/>
+        <w:pStyle w:val="Normal"/>
+        <w:bidi w:val="0"/>
+        <w:jc w:val="start"/>
+        <w:rPr>
+          <w:b/>
+          <w:b/>
+          <w:bCs/>
+        </w:rPr>
+      </w:pPr>
+      <w:r>
+        <w:rPr/>
+        <w:t xml:space="preserve"> </w:t>
+      </w:r>
+      <w:r>
+        <w:rPr>
+          <w:rFonts w:eastAsia="Noto Serif CJK SC" w:cs="Lohit Devanagari"/>
+          <w:color w:val="auto"/>
+          <w:kern w:val="2"/>
+          <w:sz w:val="24"/>
+          <w:szCs w:val="24"/>
+          <w:lang w:val="es-ES" w:eastAsia="zh-CN" w:bidi="hi-IN"/>
+        </w:rPr>
+        <w:t>También</w:t>
+      </w:r>
+      <w:r>
+        <w:rPr/>
+        <w:t xml:space="preserve"> para todo esto necesitaremos una base de Datos, y aquí entra en juego </w:t>
+      </w:r>
+      <w:r>
+        <w:rPr>
+          <w:b/>
+          <w:bCs/>
+        </w:rPr>
+        <w:t>MongoDB</w:t>
+      </w:r>
+    </w:p>
+    <w:p>
+      <w:pPr>
+        <w:pStyle w:val="Normal"/>
+        <w:bidi w:val="0"/>
+        <w:jc w:val="start"/>
+        <w:rPr>
+          <w:b/>
+          <w:b/>
+          <w:bCs/>
+        </w:rPr>
+      </w:pPr>
+      <w:r>
+        <w:rPr>
+          <w:rStyle w:val="Textooriginal"/>
+          <w:b w:val="false"/>
+          <w:bCs w:val="false"/>
+          <w:i w:val="false"/>
+          <w:iCs w:val="false"/>
+          <w:sz w:val="24"/>
+          <w:szCs w:val="24"/>
+          <w:highlight w:val="white"/>
+        </w:rPr>
+        <w:t xml:space="preserve">que será nuestra </w:t>
+      </w:r>
+      <w:r>
+        <w:rPr>
+          <w:rStyle w:val="Textooriginal"/>
+          <w:b/>
+          <w:bCs/>
+          <w:i w:val="false"/>
+          <w:iCs w:val="false"/>
+          <w:sz w:val="24"/>
+          <w:szCs w:val="24"/>
+          <w:highlight w:val="white"/>
+        </w:rPr>
+        <w:t>BBDD</w:t>
+      </w:r>
+      <w:r>
+        <w:rPr>
+          <w:rStyle w:val="Textooriginal"/>
+          <w:b w:val="false"/>
+          <w:bCs w:val="false"/>
+          <w:i w:val="false"/>
+          <w:iCs w:val="false"/>
+          <w:sz w:val="24"/>
+          <w:szCs w:val="24"/>
+          <w:highlight w:val="white"/>
+        </w:rPr>
+        <w:t xml:space="preserve"> no relacional con:</w:t>
+      </w:r>
+    </w:p>
+    <w:p>
+      <w:pPr>
+        <w:pStyle w:val="Normal"/>
+        <w:bidi w:val="0"/>
+        <w:jc w:val="start"/>
+        <w:rPr>
+          <w:b/>
+          <w:b/>
+          <w:bCs/>
+        </w:rPr>
+      </w:pPr>
+      <w:r>
+        <w:rPr/>
+      </w:r>
+    </w:p>
+    <w:p>
+      <w:pPr>
+        <w:pStyle w:val="Normal"/>
+        <w:bidi w:val="0"/>
+        <w:jc w:val="start"/>
+        <w:rPr>
+          <w:highlight w:val="lightGray"/>
+        </w:rPr>
+      </w:pPr>
+      <w:r>
+        <w:rPr>
+          <w:highlight w:val="lightGray"/>
+        </w:rPr>
+        <w:t>sudo apt update</w:t>
+      </w:r>
+    </w:p>
+    <w:p>
+      <w:pPr>
+        <w:pStyle w:val="Normal"/>
+        <w:bidi w:val="0"/>
+        <w:jc w:val="start"/>
+        <w:rPr>
+          <w:highlight w:val="lightGray"/>
+        </w:rPr>
+      </w:pPr>
+      <w:r>
+        <w:rPr>
+          <w:highlight w:val="lightGray"/>
+        </w:rPr>
+        <w:t>sudo apt install -y mongodb</w:t>
+      </w:r>
+    </w:p>
+    <w:p>
+      <w:pPr>
+        <w:pStyle w:val="Normal"/>
+        <w:bidi w:val="0"/>
+        <w:jc w:val="start"/>
+        <w:rPr>
+          <w:b/>
+          <w:b/>
+          <w:bCs/>
+        </w:rPr>
+      </w:pPr>
+      <w:r>
+        <w:rPr>
+          <w:b/>
+          <w:bCs/>
+        </w:rPr>
+      </w:r>
+    </w:p>
+    <w:p>
+      <w:pPr>
+        <w:pStyle w:val="Normal"/>
+        <w:bidi w:val="0"/>
+        <w:jc w:val="start"/>
+        <w:rPr>
+          <w:b/>
+          <w:b/>
+          <w:bCs/>
+        </w:rPr>
+      </w:pPr>
+      <w:r>
+        <w:rPr/>
+        <w:t xml:space="preserve">Para decirle tu computadora que deje el a mongo encendido </w:t>
+      </w:r>
+      <w:r>
+        <w:rPr/>
+        <w:t xml:space="preserve">cuando encendamos el ordenador usaremos </w:t>
+      </w:r>
+      <w:r>
+        <w:rPr/>
+        <w:t>el comando:</w:t>
+      </w:r>
+    </w:p>
+    <w:p>
+      <w:pPr>
+        <w:pStyle w:val="Normal"/>
+        <w:bidi w:val="0"/>
+        <w:jc w:val="start"/>
+        <w:rPr>
+          <w:b/>
+          <w:b/>
+          <w:bCs/>
+        </w:rPr>
+      </w:pPr>
+      <w:r>
+        <w:rPr>
+          <w:b/>
+          <w:bCs/>
+        </w:rPr>
+      </w:r>
+    </w:p>
+    <w:p>
+      <w:pPr>
+        <w:pStyle w:val="Normal"/>
+        <w:bidi w:val="0"/>
+        <w:jc w:val="start"/>
+        <w:rPr/>
+      </w:pPr>
+      <w:r>
+        <w:rPr>
+          <w:rStyle w:val="Textooriginal"/>
+          <w:b w:val="false"/>
+          <w:bCs w:val="false"/>
+          <w:i w:val="false"/>
+          <w:iCs w:val="false"/>
+          <w:sz w:val="24"/>
+          <w:szCs w:val="24"/>
+          <w:highlight w:val="lightGray"/>
+        </w:rPr>
+        <w:t>sudo systemctl start mongo</w:t>
+      </w:r>
+    </w:p>
+    <w:p>
+      <w:pPr>
+        <w:pStyle w:val="Normal"/>
+        <w:bidi w:val="0"/>
+        <w:jc w:val="start"/>
+        <w:rPr>
+          <w:b/>
+          <w:b/>
+          <w:bCs/>
+        </w:rPr>
+      </w:pPr>
+      <w:r>
+        <w:rPr/>
+        <w:t>y podemos comprobar que esta en funcionamiento con:</w:t>
+      </w:r>
+    </w:p>
+    <w:p>
+      <w:pPr>
+        <w:pStyle w:val="Normal"/>
+        <w:bidi w:val="0"/>
+        <w:jc w:val="start"/>
+        <w:rPr>
+          <w:b/>
+          <w:b/>
+          <w:bCs/>
+        </w:rPr>
+      </w:pPr>
+      <w:r>
+        <w:rPr>
+          <w:b/>
+          <w:bCs/>
+        </w:rPr>
+      </w:r>
+    </w:p>
+    <w:p>
+      <w:pPr>
+        <w:pStyle w:val="Normal"/>
+        <w:bidi w:val="0"/>
+        <w:jc w:val="start"/>
+        <w:rPr>
+          <w:b/>
+          <w:b/>
+          <w:bCs/>
+        </w:rPr>
+      </w:pPr>
+      <w:r>
+        <w:rPr/>
+        <w:t xml:space="preserve">mongo –eval </w:t>
+      </w:r>
+      <w:r>
+        <w:rPr>
+          <w:rFonts w:ascii="serif" w:hAnsi="serif"/>
+          <w:sz w:val="24"/>
+        </w:rPr>
+        <w:t>db.runCommand({ connectionStatus: 1 })'</w:t>
+      </w:r>
+    </w:p>
+    <w:p>
+      <w:pPr>
+        <w:pStyle w:val="Normal"/>
+        <w:bidi w:val="0"/>
+        <w:jc w:val="start"/>
+        <w:rPr>
+          <w:b/>
+          <w:b/>
+          <w:bCs/>
+        </w:rPr>
+      </w:pPr>
+      <w:r>
+        <w:rPr/>
+      </w:r>
+    </w:p>
+    <w:p>
+      <w:pPr>
+        <w:pStyle w:val="Normal"/>
+        <w:bidi w:val="0"/>
+        <w:jc w:val="start"/>
+        <w:rPr>
+          <w:b/>
+          <w:b/>
+          <w:bCs/>
+        </w:rPr>
+      </w:pPr>
+      <w:r>
+        <w:rPr>
+          <w:b/>
+          <w:bCs/>
+        </w:rPr>
+      </w:r>
+    </w:p>
+    <w:p>
+      <w:pPr>
+        <w:pStyle w:val="Normal"/>
+        <w:bidi w:val="0"/>
+        <w:jc w:val="start"/>
+        <w:rPr>
+          <w:b/>
+          <w:b/>
+          <w:bCs/>
+        </w:rPr>
+      </w:pPr>
+      <w:r>
+        <w:rPr>
+          <w:b/>
+          <w:bCs/>
+        </w:rPr>
         <w:drawing>
-          <wp:anchor behindDoc="0" distT="0" distB="0" distL="0" distR="0" simplePos="0" locked="0" layoutInCell="1" allowOverlap="1" relativeHeight="3">
+          <wp:anchor behindDoc="0" distT="0" distB="0" distL="0" distR="0" simplePos="0" locked="0" layoutInCell="1" allowOverlap="1" relativeHeight="8">
             <wp:simplePos x="0" y="0"/>
             <wp:positionH relativeFrom="column">
               <wp:align>center</wp:align>
@@ -2802,10 +3267,10 @@
             <wp:positionV relativeFrom="paragraph">
               <wp:posOffset>635</wp:posOffset>
             </wp:positionV>
-            <wp:extent cx="6120130" cy="4288790"/>
+            <wp:extent cx="6120130" cy="2298700"/>
             <wp:effectExtent l="0" t="0" r="0" b="0"/>
             <wp:wrapSquare wrapText="largest"/>
-            <wp:docPr id="2" name="Imagen2" descr="" title=""/>
+            <wp:docPr id="2" name="Imagen10" descr="" title=""/>
             <wp:cNvGraphicFramePr>
               <a:graphicFrameLocks xmlns:a="http://schemas.openxmlformats.org/drawingml/2006/main" noChangeAspect="1"/>
             </wp:cNvGraphicFramePr>
@@ -2813,7 +3278,7 @@
               <a:graphicData uri="http://schemas.openxmlformats.org/drawingml/2006/picture">
                 <pic:pic xmlns:pic="http://schemas.openxmlformats.org/drawingml/2006/picture">
                   <pic:nvPicPr>
-                    <pic:cNvPr id="2" name="Imagen2" descr="" title=""/>
+                    <pic:cNvPr id="2" name="Imagen10" descr="" title=""/>
                     <pic:cNvPicPr>
                       <a:picLocks noChangeAspect="1" noChangeArrowheads="1"/>
                     </pic:cNvPicPr>
@@ -2827,7 +3292,7 @@
                   <pic:spPr bwMode="auto">
                     <a:xfrm>
                       <a:off x="0" y="0"/>
-                      <a:ext cx="6120130" cy="4288790"/>
+                      <a:ext cx="6120130" cy="2298700"/>
                     </a:xfrm>
                     <a:prstGeom prst="rect">
                       <a:avLst/>
@@ -2842,183 +3307,70 @@
     </w:p>
     <w:p>
       <w:pPr>
-        <w:pStyle w:val="Textopreformateado"/>
-        <w:bidi w:val="0"/>
-        <w:jc w:val="start"/>
-        <w:rPr>
-          <w:rStyle w:val="Textooriginal"/>
-          <w:b w:val="false"/>
-          <w:b w:val="false"/>
-          <w:bCs w:val="false"/>
-          <w:i w:val="false"/>
-          <w:i w:val="false"/>
-          <w:iCs w:val="false"/>
-          <w:sz w:val="24"/>
-          <w:szCs w:val="24"/>
-        </w:rPr>
-      </w:pPr>
-      <w:r>
-        <w:rPr/>
-      </w:r>
-    </w:p>
-    <w:p>
-      <w:pPr>
-        <w:pStyle w:val="Textopreformateado"/>
-        <w:bidi w:val="0"/>
-        <w:jc w:val="start"/>
-        <w:rPr/>
-      </w:pPr>
-      <w:r>
-        <w:rPr>
-          <w:rStyle w:val="Textooriginal"/>
-          <w:b w:val="false"/>
-          <w:bCs w:val="false"/>
-          <w:i w:val="false"/>
-          <w:iCs w:val="false"/>
-          <w:sz w:val="24"/>
-          <w:szCs w:val="24"/>
-        </w:rPr>
-        <w:t xml:space="preserve">Mejoramos un poco nuestro código del servidor añadiendo estas funciones </w:t>
-      </w:r>
-      <w:r>
-        <w:rPr>
-          <w:rStyle w:val="Textooriginal"/>
-          <w:b w:val="false"/>
-          <w:bCs w:val="false"/>
-          <w:i w:val="false"/>
-          <w:iCs w:val="false"/>
-          <w:sz w:val="24"/>
-          <w:szCs w:val="24"/>
-        </w:rPr>
-        <w:t xml:space="preserve">de </w:t>
-      </w:r>
-      <w:r>
-        <w:rPr>
-          <w:rStyle w:val="Textooriginal"/>
-          <w:rFonts w:eastAsia="Noto Sans Mono CJK SC" w:cs="Liberation Mono"/>
-          <w:b/>
-          <w:bCs/>
-          <w:i w:val="false"/>
-          <w:iCs w:val="false"/>
-          <w:sz w:val="24"/>
-          <w:szCs w:val="24"/>
-        </w:rPr>
-        <w:t>EXPRESS</w:t>
-      </w:r>
-      <w:r>
-        <w:rPr>
-          <w:rStyle w:val="Textooriginal"/>
-          <w:b w:val="false"/>
-          <w:bCs w:val="false"/>
-          <w:i w:val="false"/>
-          <w:iCs w:val="false"/>
-          <w:sz w:val="24"/>
-          <w:szCs w:val="24"/>
-        </w:rPr>
-        <w:t xml:space="preserve"> y M</w:t>
-      </w:r>
-      <w:r>
-        <w:rPr>
-          <w:rStyle w:val="Textooriginal"/>
-          <w:rFonts w:eastAsia="Noto Sans Mono CJK SC" w:cs="Liberation Mono"/>
-          <w:b/>
-          <w:bCs/>
-          <w:i w:val="false"/>
-          <w:iCs w:val="false"/>
-          <w:sz w:val="24"/>
-          <w:szCs w:val="24"/>
-        </w:rPr>
-        <w:t>ORGAN</w:t>
-      </w:r>
-      <w:r>
-        <w:rPr>
-          <w:rStyle w:val="Textooriginal"/>
-          <w:b w:val="false"/>
-          <w:bCs w:val="false"/>
-          <w:i w:val="false"/>
-          <w:iCs w:val="false"/>
-          <w:sz w:val="24"/>
-          <w:szCs w:val="24"/>
-        </w:rPr>
-        <w:t xml:space="preserve">. </w:t>
-      </w:r>
-      <w:r>
-        <w:rPr>
-          <w:rStyle w:val="Textooriginal"/>
-          <w:rFonts w:eastAsia="Noto Sans Mono CJK SC" w:cs="Liberation Mono"/>
-          <w:b w:val="false"/>
-          <w:bCs w:val="false"/>
-          <w:i w:val="false"/>
-          <w:iCs w:val="false"/>
-          <w:sz w:val="24"/>
-          <w:szCs w:val="24"/>
-        </w:rPr>
-        <w:t>Cambiamos el puerto al 3000, usado para desarrollo. Y quedará algo así.</w:t>
-      </w:r>
-    </w:p>
-    <w:p>
-      <w:pPr>
-        <w:pStyle w:val="Textopreformateado"/>
-        <w:bidi w:val="0"/>
-        <w:jc w:val="start"/>
-        <w:rPr>
-          <w:rStyle w:val="Textooriginal"/>
-          <w:b w:val="false"/>
-          <w:b w:val="false"/>
-          <w:bCs w:val="false"/>
-          <w:i w:val="false"/>
-          <w:i w:val="false"/>
-          <w:iCs w:val="false"/>
-          <w:sz w:val="24"/>
-          <w:szCs w:val="24"/>
-        </w:rPr>
-      </w:pPr>
-      <w:r>
-        <w:rPr/>
-      </w:r>
-    </w:p>
-    <w:p>
-      <w:pPr>
-        <w:pStyle w:val="Textopreformateado"/>
-        <w:bidi w:val="0"/>
-        <w:jc w:val="start"/>
-        <w:rPr>
-          <w:rStyle w:val="Textooriginal"/>
-          <w:b w:val="false"/>
-          <w:b w:val="false"/>
-          <w:bCs w:val="false"/>
-          <w:i w:val="false"/>
-          <w:i w:val="false"/>
-          <w:iCs w:val="false"/>
-          <w:sz w:val="24"/>
-          <w:szCs w:val="24"/>
-        </w:rPr>
-      </w:pPr>
-      <w:r>
-        <w:rPr/>
-      </w:r>
-    </w:p>
-    <w:p>
-      <w:pPr>
-        <w:pStyle w:val="Textopreformateado"/>
-        <w:bidi w:val="0"/>
-        <w:jc w:val="start"/>
-        <w:rPr>
-          <w:rStyle w:val="Textooriginal"/>
-          <w:b w:val="false"/>
-          <w:b w:val="false"/>
-          <w:bCs w:val="false"/>
-          <w:i w:val="false"/>
-          <w:i w:val="false"/>
-          <w:iCs w:val="false"/>
-          <w:sz w:val="24"/>
-          <w:szCs w:val="24"/>
+        <w:pStyle w:val="Normal"/>
+        <w:bidi w:val="0"/>
+        <w:jc w:val="start"/>
+        <w:rPr>
+          <w:b/>
+          <w:b/>
+          <w:bCs/>
+        </w:rPr>
+      </w:pPr>
+      <w:r>
+        <w:rPr/>
+      </w:r>
+    </w:p>
+    <w:p>
+      <w:pPr>
+        <w:pStyle w:val="Normal"/>
+        <w:bidi w:val="0"/>
+        <w:jc w:val="start"/>
+        <w:rPr>
+          <w:b/>
+          <w:b/>
+          <w:bCs/>
+        </w:rPr>
+      </w:pPr>
+      <w:r>
+        <w:rPr>
+          <w:rFonts w:ascii="serif" w:hAnsi="serif"/>
+          <w:sz w:val="24"/>
+        </w:rPr>
+        <w:t>$mongo</w:t>
+        <w:br/>
+        <w:t>&gt;show dbs</w:t>
+      </w:r>
+    </w:p>
+    <w:p>
+      <w:pPr>
+        <w:pStyle w:val="Normal"/>
+        <w:bidi w:val="0"/>
+        <w:jc w:val="start"/>
+        <w:rPr>
+          <w:b/>
+          <w:b/>
+          <w:bCs/>
+        </w:rPr>
+      </w:pPr>
+      <w:r>
+        <w:rPr/>
+      </w:r>
+    </w:p>
+    <w:p>
+      <w:pPr>
+        <w:pStyle w:val="Normal"/>
+        <w:bidi w:val="0"/>
+        <w:jc w:val="start"/>
+        <w:rPr>
+          <w:b/>
+          <w:b/>
+          <w:bCs/>
         </w:rPr>
       </w:pPr>
       <w:r>
         <w:rPr/>
         <w:drawing>
-          <wp:anchor behindDoc="0" distT="0" distB="0" distL="0" distR="0" simplePos="0" locked="0" layoutInCell="1" allowOverlap="1" relativeHeight="4">
+          <wp:anchor behindDoc="0" distT="0" distB="0" distL="0" distR="0" simplePos="0" locked="0" layoutInCell="1" allowOverlap="1" relativeHeight="9">
             <wp:simplePos x="0" y="0"/>
             <wp:positionH relativeFrom="column">
               <wp:align>center</wp:align>
@@ -3026,10 +3378,10 @@
             <wp:positionV relativeFrom="paragraph">
               <wp:posOffset>635</wp:posOffset>
             </wp:positionV>
-            <wp:extent cx="6120130" cy="4287520"/>
+            <wp:extent cx="6120130" cy="2832100"/>
             <wp:effectExtent l="0" t="0" r="0" b="0"/>
             <wp:wrapSquare wrapText="largest"/>
-            <wp:docPr id="3" name="Imagen3" descr="" title=""/>
+            <wp:docPr id="3" name="Imagen12" descr="" title=""/>
             <wp:cNvGraphicFramePr>
               <a:graphicFrameLocks xmlns:a="http://schemas.openxmlformats.org/drawingml/2006/main" noChangeAspect="1"/>
             </wp:cNvGraphicFramePr>
@@ -3037,7 +3389,7 @@
               <a:graphicData uri="http://schemas.openxmlformats.org/drawingml/2006/picture">
                 <pic:pic xmlns:pic="http://schemas.openxmlformats.org/drawingml/2006/picture">
                   <pic:nvPicPr>
-                    <pic:cNvPr id="3" name="Imagen3" descr="" title=""/>
+                    <pic:cNvPr id="3" name="Imagen12" descr="" title=""/>
                     <pic:cNvPicPr>
                       <a:picLocks noChangeAspect="1" noChangeArrowheads="1"/>
                     </pic:cNvPicPr>
@@ -3051,7 +3403,7 @@
                   <pic:spPr bwMode="auto">
                     <a:xfrm>
                       <a:off x="0" y="0"/>
-                      <a:ext cx="6120130" cy="4287520"/>
+                      <a:ext cx="6120130" cy="2832100"/>
                     </a:xfrm>
                     <a:prstGeom prst="rect">
                       <a:avLst/>
@@ -3066,176 +3418,170 @@
     </w:p>
     <w:p>
       <w:pPr>
-        <w:pStyle w:val="Textopreformateado"/>
-        <w:bidi w:val="0"/>
-        <w:jc w:val="start"/>
-        <w:rPr/>
-      </w:pPr>
-      <w:r>
-        <w:rPr>
-          <w:rStyle w:val="Textooriginal"/>
-          <w:b w:val="false"/>
-          <w:bCs w:val="false"/>
-          <w:i w:val="false"/>
-          <w:iCs w:val="false"/>
-          <w:sz w:val="24"/>
-          <w:szCs w:val="24"/>
-        </w:rPr>
-        <w:t xml:space="preserve">Podemos probar esto en el navegador con </w:t>
-      </w:r>
-      <w:r>
-        <w:rPr>
-          <w:rStyle w:val="Textooriginal"/>
-          <w:b/>
-          <w:bCs/>
-          <w:i w:val="false"/>
-          <w:iCs w:val="false"/>
-          <w:sz w:val="24"/>
-          <w:szCs w:val="24"/>
-        </w:rPr>
-        <w:t>“http//localhost:3000/api/product”</w:t>
-      </w:r>
-    </w:p>
-    <w:p>
-      <w:pPr>
-        <w:pStyle w:val="Textopreformateado"/>
-        <w:bidi w:val="0"/>
-        <w:jc w:val="start"/>
-        <w:rPr/>
-      </w:pPr>
-      <w:r>
-        <w:rPr>
-          <w:rStyle w:val="Textooriginal"/>
-          <w:b w:val="false"/>
-          <w:bCs w:val="false"/>
-          <w:i w:val="false"/>
-          <w:iCs w:val="false"/>
-          <w:sz w:val="24"/>
-          <w:szCs w:val="24"/>
-        </w:rPr>
-        <w:t xml:space="preserve">Solo falta añadir el resto de operaciones </w:t>
-      </w:r>
-      <w:r>
-        <w:rPr>
-          <w:rStyle w:val="Textooriginal"/>
-          <w:b/>
-          <w:bCs/>
-          <w:i w:val="false"/>
-          <w:iCs w:val="false"/>
-          <w:sz w:val="24"/>
-          <w:szCs w:val="24"/>
-        </w:rPr>
-        <w:t>CRUD</w:t>
-      </w:r>
-      <w:r>
-        <w:rPr>
-          <w:rStyle w:val="Textooriginal"/>
-          <w:b w:val="false"/>
-          <w:bCs w:val="false"/>
-          <w:i w:val="false"/>
-          <w:iCs w:val="false"/>
-          <w:sz w:val="24"/>
-          <w:szCs w:val="24"/>
-        </w:rPr>
-        <w:t xml:space="preserve"> (get, post, put, delete).</w:t>
-      </w:r>
-    </w:p>
-    <w:p>
-      <w:pPr>
-        <w:pStyle w:val="Textopreformateado"/>
-        <w:bidi w:val="0"/>
-        <w:jc w:val="start"/>
-        <w:rPr>
-          <w:rStyle w:val="Textooriginal"/>
-          <w:b/>
-          <w:b/>
-          <w:bCs/>
-          <w:i/>
-          <w:i/>
-          <w:iCs/>
-          <w:sz w:val="24"/>
-          <w:szCs w:val="24"/>
+        <w:pStyle w:val="Normal"/>
+        <w:bidi w:val="0"/>
+        <w:jc w:val="start"/>
+        <w:rPr>
+          <w:b/>
+          <w:b/>
+          <w:bCs/>
+        </w:rPr>
+      </w:pPr>
+      <w:r>
+        <w:rPr/>
+      </w:r>
+    </w:p>
+    <w:p>
+      <w:pPr>
+        <w:pStyle w:val="Normal"/>
+        <w:bidi w:val="0"/>
+        <w:jc w:val="start"/>
+        <w:rPr>
+          <w:b/>
+          <w:b/>
+          <w:bCs/>
+        </w:rPr>
+      </w:pPr>
+      <w:r>
+        <w:rPr>
+          <w:b/>
+          <w:bCs/>
+        </w:rPr>
+      </w:r>
+    </w:p>
+    <w:p>
+      <w:pPr>
+        <w:pStyle w:val="Normal"/>
+        <w:bidi w:val="0"/>
+        <w:jc w:val="start"/>
+        <w:rPr>
+          <w:b/>
+          <w:b/>
+          <w:bCs/>
+        </w:rPr>
+      </w:pPr>
+      <w:r>
+        <w:rPr>
+          <w:rFonts w:ascii="serif" w:hAnsi="serif"/>
+          <w:sz w:val="24"/>
+        </w:rPr>
+        <w:t xml:space="preserve">Para enlazar </w:t>
+      </w:r>
+      <w:r>
+        <w:rPr>
+          <w:rFonts w:ascii="serif" w:hAnsi="serif"/>
+          <w:b/>
+          <w:bCs/>
+          <w:sz w:val="24"/>
+        </w:rPr>
+        <w:t>MongoDB</w:t>
+      </w:r>
+      <w:r>
+        <w:rPr>
+          <w:rFonts w:ascii="serif" w:hAnsi="serif"/>
+          <w:sz w:val="24"/>
+        </w:rPr>
+        <w:t xml:space="preserve"> con nuestro proyecto usaremos las bibliotecas de de mongo descargandolas con </w:t>
+      </w:r>
+      <w:r>
+        <w:rPr>
+          <w:rFonts w:ascii="serif" w:hAnsi="serif"/>
+          <w:b/>
+          <w:bCs/>
+          <w:sz w:val="24"/>
+        </w:rPr>
+        <w:t>NODE</w:t>
+      </w:r>
+      <w:r>
+        <w:rPr>
+          <w:rFonts w:ascii="serif" w:hAnsi="serif"/>
+          <w:sz w:val="24"/>
+        </w:rPr>
+        <w:t xml:space="preserve"> en nuestra api-rest:</w:t>
+      </w:r>
+    </w:p>
+    <w:p>
+      <w:pPr>
+        <w:pStyle w:val="Normal"/>
+        <w:bidi w:val="0"/>
+        <w:jc w:val="start"/>
+        <w:rPr>
+          <w:b/>
+          <w:b/>
+          <w:bCs/>
+        </w:rPr>
+      </w:pPr>
+      <w:r>
+        <w:rPr/>
+      </w:r>
+    </w:p>
+    <w:p>
+      <w:pPr>
+        <w:pStyle w:val="Normal"/>
+        <w:bidi w:val="0"/>
+        <w:jc w:val="start"/>
+        <w:rPr>
           <w:highlight w:val="lightGray"/>
         </w:rPr>
       </w:pPr>
       <w:r>
-        <w:rPr/>
-      </w:r>
-    </w:p>
-    <w:p>
-      <w:pPr>
-        <w:pStyle w:val="Textopreformateado"/>
-        <w:bidi w:val="0"/>
-        <w:jc w:val="start"/>
-        <w:rPr>
-          <w:rStyle w:val="Textooriginal"/>
-          <w:b/>
-          <w:b/>
-          <w:bCs/>
-          <w:i/>
-          <w:i/>
-          <w:iCs/>
-          <w:sz w:val="24"/>
-          <w:szCs w:val="24"/>
+        <w:rPr>
+          <w:rFonts w:ascii="serif" w:hAnsi="serif"/>
+          <w:sz w:val="24"/>
           <w:highlight w:val="lightGray"/>
         </w:rPr>
-      </w:pPr>
-      <w:r>
-        <w:rPr/>
-      </w:r>
-    </w:p>
-    <w:p>
-      <w:pPr>
-        <w:pStyle w:val="Textopreformateado"/>
-        <w:bidi w:val="0"/>
-        <w:jc w:val="start"/>
-        <w:rPr>
-          <w:rStyle w:val="Textooriginal"/>
-          <w:b/>
-          <w:b/>
-          <w:bCs/>
-          <w:i/>
-          <w:i/>
-          <w:iCs/>
-          <w:sz w:val="24"/>
-          <w:szCs w:val="24"/>
+        <w:t>n</w:t>
+      </w:r>
+      <w:r>
+        <w:rPr>
+          <w:rFonts w:ascii="serif" w:hAnsi="serif"/>
+          <w:sz w:val="24"/>
           <w:highlight w:val="lightGray"/>
         </w:rPr>
-      </w:pPr>
-      <w:r>
-        <w:rPr/>
-      </w:r>
-    </w:p>
-    <w:p>
-      <w:pPr>
-        <w:pStyle w:val="Textopreformateado"/>
-        <w:bidi w:val="0"/>
-        <w:jc w:val="start"/>
-        <w:rPr>
-          <w:rStyle w:val="Textooriginal"/>
-          <w:b w:val="false"/>
-          <w:b w:val="false"/>
-          <w:bCs w:val="false"/>
-          <w:i w:val="false"/>
-          <w:i w:val="false"/>
-          <w:iCs w:val="false"/>
-        </w:rPr>
-      </w:pPr>
-      <w:r>
-        <w:rPr/>
+        <w:t>pm i -S mongodb</w:t>
+      </w:r>
+    </w:p>
+    <w:p>
+      <w:pPr>
+        <w:pStyle w:val="Normal"/>
+        <w:bidi w:val="0"/>
+        <w:jc w:val="start"/>
+        <w:rPr>
+          <w:b w:val="false"/>
+          <w:b w:val="false"/>
+          <w:bCs w:val="false"/>
+          <w:i w:val="false"/>
+          <w:i w:val="false"/>
+          <w:iCs w:val="false"/>
+          <w:sz w:val="24"/>
+          <w:szCs w:val="24"/>
+        </w:rPr>
+      </w:pPr>
+      <w:r>
+        <w:rPr>
+          <w:rStyle w:val="Textooriginal"/>
+          <w:rFonts w:ascii="serif" w:hAnsi="serif"/>
+          <w:b w:val="false"/>
+          <w:bCs w:val="false"/>
+          <w:i w:val="false"/>
+          <w:iCs w:val="false"/>
+          <w:sz w:val="24"/>
+          <w:szCs w:val="24"/>
+          <w:highlight w:val="lightGray"/>
+        </w:rPr>
         <w:drawing>
-          <wp:anchor behindDoc="0" distT="0" distB="0" distL="0" distR="0" simplePos="0" locked="0" layoutInCell="1" allowOverlap="1" relativeHeight="5">
+          <wp:anchor behindDoc="0" distT="0" distB="0" distL="0" distR="0" simplePos="0" locked="0" layoutInCell="1" allowOverlap="1" relativeHeight="10">
             <wp:simplePos x="0" y="0"/>
             <wp:positionH relativeFrom="column">
-              <wp:align>center</wp:align>
+              <wp:posOffset>0</wp:posOffset>
             </wp:positionH>
             <wp:positionV relativeFrom="paragraph">
-              <wp:posOffset>635</wp:posOffset>
+              <wp:posOffset>828675</wp:posOffset>
             </wp:positionV>
-            <wp:extent cx="6120130" cy="3397250"/>
+            <wp:extent cx="6120130" cy="4548505"/>
             <wp:effectExtent l="0" t="0" r="0" b="0"/>
             <wp:wrapSquare wrapText="largest"/>
-            <wp:docPr id="4" name="Imagen4" descr="" title=""/>
+            <wp:docPr id="4" name="Imagen2" descr="" title=""/>
             <wp:cNvGraphicFramePr>
               <a:graphicFrameLocks xmlns:a="http://schemas.openxmlformats.org/drawingml/2006/main" noChangeAspect="1"/>
             </wp:cNvGraphicFramePr>
@@ -3243,7 +3589,7 @@
               <a:graphicData uri="http://schemas.openxmlformats.org/drawingml/2006/picture">
                 <pic:pic xmlns:pic="http://schemas.openxmlformats.org/drawingml/2006/picture">
                   <pic:nvPicPr>
-                    <pic:cNvPr id="4" name="Imagen4" descr="" title=""/>
+                    <pic:cNvPr id="4" name="Imagen2" descr="" title=""/>
                     <pic:cNvPicPr>
                       <a:picLocks noChangeAspect="1" noChangeArrowheads="1"/>
                     </pic:cNvPicPr>
@@ -3257,7 +3603,7 @@
                   <pic:spPr bwMode="auto">
                     <a:xfrm>
                       <a:off x="0" y="0"/>
-                      <a:ext cx="6120130" cy="3397250"/>
+                      <a:ext cx="6120130" cy="4548505"/>
                     </a:xfrm>
                     <a:prstGeom prst="rect">
                       <a:avLst/>
@@ -3269,20 +3615,882 @@
           </wp:anchor>
         </w:drawing>
       </w:r>
-    </w:p>
-    <w:p>
-      <w:pPr>
-        <w:pStyle w:val="Textopreformateado"/>
-        <w:bidi w:val="0"/>
-        <w:jc w:val="start"/>
-        <w:rPr>
-          <w:rStyle w:val="Textooriginal"/>
-          <w:b w:val="false"/>
-          <w:b w:val="false"/>
-          <w:bCs w:val="false"/>
-          <w:i w:val="false"/>
-          <w:i w:val="false"/>
-          <w:iCs w:val="false"/>
+      <w:r>
+        <w:rPr>
+          <w:rStyle w:val="Textooriginal"/>
+          <w:rFonts w:ascii="serif" w:hAnsi="serif"/>
+          <w:b w:val="false"/>
+          <w:bCs w:val="false"/>
+          <w:i w:val="false"/>
+          <w:iCs w:val="false"/>
+          <w:sz w:val="24"/>
+          <w:szCs w:val="24"/>
+          <w:highlight w:val="lightGray"/>
+        </w:rPr>
+        <w:t>npm i -S mongojs</w:t>
+      </w:r>
+    </w:p>
+    <w:p>
+      <w:pPr>
+        <w:pStyle w:val="Textopreformateado"/>
+        <w:bidi w:val="0"/>
+        <w:jc w:val="start"/>
+        <w:rPr>
+          <w:rStyle w:val="Textooriginal"/>
+          <w:b w:val="false"/>
+          <w:b w:val="false"/>
+          <w:bCs w:val="false"/>
+          <w:i w:val="false"/>
+          <w:i w:val="false"/>
+          <w:iCs w:val="false"/>
+          <w:sz w:val="24"/>
+          <w:szCs w:val="24"/>
+        </w:rPr>
+      </w:pPr>
+      <w:r>
+        <w:rPr>
+          <w:b w:val="false"/>
+          <w:bCs w:val="false"/>
+          <w:i w:val="false"/>
+          <w:iCs w:val="false"/>
+          <w:sz w:val="24"/>
+          <w:szCs w:val="24"/>
+        </w:rPr>
+      </w:r>
+    </w:p>
+    <w:p>
+      <w:pPr>
+        <w:pStyle w:val="Textopreformateado"/>
+        <w:bidi w:val="0"/>
+        <w:jc w:val="start"/>
+        <w:rPr>
+          <w:rStyle w:val="Textooriginal"/>
+          <w:b w:val="false"/>
+          <w:b w:val="false"/>
+          <w:bCs w:val="false"/>
+          <w:i w:val="false"/>
+          <w:i w:val="false"/>
+          <w:iCs w:val="false"/>
+          <w:sz w:val="24"/>
+          <w:szCs w:val="24"/>
+        </w:rPr>
+      </w:pPr>
+      <w:r>
+        <w:rPr>
+          <w:b w:val="false"/>
+          <w:bCs w:val="false"/>
+          <w:i w:val="false"/>
+          <w:iCs w:val="false"/>
+          <w:sz w:val="24"/>
+          <w:szCs w:val="24"/>
+        </w:rPr>
+      </w:r>
+    </w:p>
+    <w:p>
+      <w:pPr>
+        <w:pStyle w:val="Textopreformateado"/>
+        <w:bidi w:val="0"/>
+        <w:jc w:val="start"/>
+        <w:rPr>
+          <w:rStyle w:val="Textooriginal"/>
+          <w:b w:val="false"/>
+          <w:b w:val="false"/>
+          <w:bCs w:val="false"/>
+          <w:i w:val="false"/>
+          <w:i w:val="false"/>
+          <w:iCs w:val="false"/>
+          <w:sz w:val="24"/>
+          <w:szCs w:val="24"/>
+        </w:rPr>
+      </w:pPr>
+      <w:r>
+        <w:rPr/>
+      </w:r>
+    </w:p>
+    <w:p>
+      <w:pPr>
+        <w:pStyle w:val="Textopreformateado"/>
+        <w:bidi w:val="0"/>
+        <w:jc w:val="start"/>
+        <w:rPr>
+          <w:rStyle w:val="Textooriginal"/>
+          <w:b w:val="false"/>
+          <w:b w:val="false"/>
+          <w:bCs w:val="false"/>
+          <w:i w:val="false"/>
+          <w:i w:val="false"/>
+          <w:iCs w:val="false"/>
+          <w:sz w:val="24"/>
+          <w:szCs w:val="24"/>
+        </w:rPr>
+      </w:pPr>
+      <w:r>
+        <w:rPr/>
+      </w:r>
+    </w:p>
+    <w:p>
+      <w:pPr>
+        <w:pStyle w:val="Textopreformateado"/>
+        <w:bidi w:val="0"/>
+        <w:jc w:val="start"/>
+        <w:rPr>
+          <w:rStyle w:val="Textooriginal"/>
+          <w:b w:val="false"/>
+          <w:b w:val="false"/>
+          <w:bCs w:val="false"/>
+          <w:i w:val="false"/>
+          <w:i w:val="false"/>
+          <w:iCs w:val="false"/>
+          <w:sz w:val="24"/>
+          <w:szCs w:val="24"/>
+        </w:rPr>
+      </w:pPr>
+      <w:r>
+        <w:rPr/>
+      </w:r>
+    </w:p>
+    <w:p>
+      <w:pPr>
+        <w:pStyle w:val="Textopreformateado"/>
+        <w:bidi w:val="0"/>
+        <w:jc w:val="start"/>
+        <w:rPr/>
+      </w:pPr>
+      <w:r>
+        <w:rPr>
+          <w:rStyle w:val="Textooriginal"/>
+          <w:b w:val="false"/>
+          <w:bCs w:val="false"/>
+          <w:i w:val="false"/>
+          <w:iCs w:val="false"/>
+          <w:sz w:val="24"/>
+          <w:szCs w:val="24"/>
+        </w:rPr>
+        <w:t xml:space="preserve">Mejoramos un poco nuestro código del servidor añadiendo estas funciones de </w:t>
+      </w:r>
+      <w:r>
+        <w:rPr>
+          <w:rStyle w:val="Textooriginal"/>
+          <w:rFonts w:eastAsia="Noto Sans Mono CJK SC" w:cs="Liberation Mono"/>
+          <w:b/>
+          <w:bCs/>
+          <w:i w:val="false"/>
+          <w:iCs w:val="false"/>
+          <w:sz w:val="24"/>
+          <w:szCs w:val="24"/>
+        </w:rPr>
+        <w:t>EXPRESS,</w:t>
+      </w:r>
+      <w:r>
+        <w:rPr>
+          <w:rStyle w:val="Textooriginal"/>
+          <w:b w:val="false"/>
+          <w:bCs w:val="false"/>
+          <w:i w:val="false"/>
+          <w:iCs w:val="false"/>
+          <w:sz w:val="24"/>
+          <w:szCs w:val="24"/>
+        </w:rPr>
+        <w:t xml:space="preserve"> M</w:t>
+      </w:r>
+      <w:r>
+        <w:rPr>
+          <w:rStyle w:val="Textooriginal"/>
+          <w:rFonts w:eastAsia="Noto Sans Mono CJK SC" w:cs="Liberation Mono"/>
+          <w:b/>
+          <w:bCs/>
+          <w:i w:val="false"/>
+          <w:iCs w:val="false"/>
+          <w:sz w:val="24"/>
+          <w:szCs w:val="24"/>
+        </w:rPr>
+        <w:t xml:space="preserve">ORGAN </w:t>
+      </w:r>
+      <w:r>
+        <w:rPr>
+          <w:rStyle w:val="Textooriginal"/>
+          <w:rFonts w:eastAsia="Noto Sans Mono CJK SC" w:cs="Liberation Mono"/>
+          <w:b/>
+          <w:bCs/>
+          <w:i w:val="false"/>
+          <w:iCs w:val="false"/>
+          <w:sz w:val="24"/>
+          <w:szCs w:val="24"/>
+        </w:rPr>
+        <w:t>y MongoDB</w:t>
+      </w:r>
+      <w:r>
+        <w:rPr>
+          <w:rStyle w:val="Textooriginal"/>
+          <w:b w:val="false"/>
+          <w:bCs w:val="false"/>
+          <w:i w:val="false"/>
+          <w:iCs w:val="false"/>
+          <w:sz w:val="24"/>
+          <w:szCs w:val="24"/>
+        </w:rPr>
+        <w:t xml:space="preserve">. </w:t>
+      </w:r>
+      <w:r>
+        <w:rPr>
+          <w:rStyle w:val="Textooriginal"/>
+          <w:rFonts w:eastAsia="Noto Sans Mono CJK SC" w:cs="Liberation Mono"/>
+          <w:b w:val="false"/>
+          <w:bCs w:val="false"/>
+          <w:i w:val="false"/>
+          <w:iCs w:val="false"/>
+          <w:sz w:val="24"/>
+          <w:szCs w:val="24"/>
+        </w:rPr>
+        <w:t>Cambiamos el puerto al 3000, usado para desarrollo. Y quedará algo así.</w:t>
+      </w:r>
+    </w:p>
+    <w:p>
+      <w:pPr>
+        <w:pStyle w:val="Textopreformateado"/>
+        <w:bidi w:val="0"/>
+        <w:jc w:val="start"/>
+        <w:rPr>
+          <w:rStyle w:val="Textooriginal"/>
+          <w:b w:val="false"/>
+          <w:b w:val="false"/>
+          <w:bCs w:val="false"/>
+          <w:i w:val="false"/>
+          <w:i w:val="false"/>
+          <w:iCs w:val="false"/>
+          <w:sz w:val="24"/>
+          <w:szCs w:val="24"/>
+        </w:rPr>
+      </w:pPr>
+      <w:r>
+        <w:rPr>
+          <w:b w:val="false"/>
+          <w:bCs w:val="false"/>
+          <w:i w:val="false"/>
+          <w:iCs w:val="false"/>
+          <w:sz w:val="24"/>
+          <w:szCs w:val="24"/>
+        </w:rPr>
+      </w:r>
+    </w:p>
+    <w:p>
+      <w:pPr>
+        <w:pStyle w:val="Textopreformateado"/>
+        <w:bidi w:val="0"/>
+        <w:jc w:val="start"/>
+        <w:rPr>
+          <w:rStyle w:val="Textooriginal"/>
+          <w:b w:val="false"/>
+          <w:b w:val="false"/>
+          <w:bCs w:val="false"/>
+          <w:i w:val="false"/>
+          <w:i w:val="false"/>
+          <w:iCs w:val="false"/>
+          <w:sz w:val="24"/>
+          <w:szCs w:val="24"/>
+        </w:rPr>
+      </w:pPr>
+      <w:r>
+        <w:rPr>
+          <w:b w:val="false"/>
+          <w:bCs w:val="false"/>
+          <w:i w:val="false"/>
+          <w:iCs w:val="false"/>
+          <w:sz w:val="24"/>
+          <w:szCs w:val="24"/>
+        </w:rPr>
+      </w:r>
+    </w:p>
+    <w:p>
+      <w:pPr>
+        <w:pStyle w:val="Textopreformateado"/>
+        <w:bidi w:val="0"/>
+        <w:jc w:val="start"/>
+        <w:rPr>
+          <w:rStyle w:val="Textooriginal"/>
+          <w:b w:val="false"/>
+          <w:b w:val="false"/>
+          <w:bCs w:val="false"/>
+          <w:i w:val="false"/>
+          <w:i w:val="false"/>
+          <w:iCs w:val="false"/>
+          <w:sz w:val="24"/>
+          <w:szCs w:val="24"/>
+        </w:rPr>
+      </w:pPr>
+      <w:r>
+        <w:rPr>
+          <w:b w:val="false"/>
+          <w:bCs w:val="false"/>
+          <w:i w:val="false"/>
+          <w:iCs w:val="false"/>
+          <w:sz w:val="24"/>
+          <w:szCs w:val="24"/>
+        </w:rPr>
+      </w:r>
+    </w:p>
+    <w:p>
+      <w:pPr>
+        <w:pStyle w:val="Textopreformateado"/>
+        <w:bidi w:val="0"/>
+        <w:jc w:val="start"/>
+        <w:rPr>
+          <w:rStyle w:val="Textooriginal"/>
+          <w:b w:val="false"/>
+          <w:b w:val="false"/>
+          <w:bCs w:val="false"/>
+          <w:i w:val="false"/>
+          <w:i w:val="false"/>
+          <w:iCs w:val="false"/>
+          <w:sz w:val="24"/>
+          <w:szCs w:val="24"/>
+        </w:rPr>
+      </w:pPr>
+      <w:r>
+        <w:rPr>
+          <w:b w:val="false"/>
+          <w:bCs w:val="false"/>
+          <w:i w:val="false"/>
+          <w:iCs w:val="false"/>
+          <w:sz w:val="24"/>
+          <w:szCs w:val="24"/>
+        </w:rPr>
+      </w:r>
+    </w:p>
+    <w:p>
+      <w:pPr>
+        <w:pStyle w:val="Textopreformateado"/>
+        <w:bidi w:val="0"/>
+        <w:jc w:val="start"/>
+        <w:rPr>
+          <w:rStyle w:val="Textooriginal"/>
+          <w:b w:val="false"/>
+          <w:b w:val="false"/>
+          <w:bCs w:val="false"/>
+          <w:i w:val="false"/>
+          <w:i w:val="false"/>
+          <w:iCs w:val="false"/>
+          <w:sz w:val="24"/>
+          <w:szCs w:val="24"/>
+        </w:rPr>
+      </w:pPr>
+      <w:r>
+        <w:rPr>
+          <w:b w:val="false"/>
+          <w:bCs w:val="false"/>
+          <w:i w:val="false"/>
+          <w:iCs w:val="false"/>
+          <w:sz w:val="24"/>
+          <w:szCs w:val="24"/>
+        </w:rPr>
+      </w:r>
+    </w:p>
+    <w:p>
+      <w:pPr>
+        <w:pStyle w:val="Textopreformateado"/>
+        <w:bidi w:val="0"/>
+        <w:jc w:val="start"/>
+        <w:rPr>
+          <w:rStyle w:val="Textooriginal"/>
+          <w:b w:val="false"/>
+          <w:b w:val="false"/>
+          <w:bCs w:val="false"/>
+          <w:i w:val="false"/>
+          <w:i w:val="false"/>
+          <w:iCs w:val="false"/>
+          <w:sz w:val="24"/>
+          <w:szCs w:val="24"/>
+        </w:rPr>
+      </w:pPr>
+      <w:r>
+        <w:rPr>
+          <w:b w:val="false"/>
+          <w:bCs w:val="false"/>
+          <w:i w:val="false"/>
+          <w:iCs w:val="false"/>
+          <w:sz w:val="24"/>
+          <w:szCs w:val="24"/>
+        </w:rPr>
+      </w:r>
+    </w:p>
+    <w:p>
+      <w:pPr>
+        <w:pStyle w:val="Textopreformateado"/>
+        <w:bidi w:val="0"/>
+        <w:jc w:val="start"/>
+        <w:rPr>
+          <w:rStyle w:val="Textooriginal"/>
+          <w:b w:val="false"/>
+          <w:b w:val="false"/>
+          <w:bCs w:val="false"/>
+          <w:i w:val="false"/>
+          <w:i w:val="false"/>
+          <w:iCs w:val="false"/>
+          <w:sz w:val="24"/>
+          <w:szCs w:val="24"/>
+        </w:rPr>
+      </w:pPr>
+      <w:r>
+        <w:rPr>
+          <w:b w:val="false"/>
+          <w:bCs w:val="false"/>
+          <w:i w:val="false"/>
+          <w:iCs w:val="false"/>
+          <w:sz w:val="24"/>
+          <w:szCs w:val="24"/>
+        </w:rPr>
+        <w:drawing>
+          <wp:anchor behindDoc="0" distT="0" distB="0" distL="0" distR="0" simplePos="0" locked="0" layoutInCell="1" allowOverlap="1" relativeHeight="11">
+            <wp:simplePos x="0" y="0"/>
+            <wp:positionH relativeFrom="column">
+              <wp:align>center</wp:align>
+            </wp:positionH>
+            <wp:positionV relativeFrom="paragraph">
+              <wp:posOffset>635</wp:posOffset>
+            </wp:positionV>
+            <wp:extent cx="6048375" cy="4434840"/>
+            <wp:effectExtent l="0" t="0" r="0" b="0"/>
+            <wp:wrapSquare wrapText="largest"/>
+            <wp:docPr id="5" name="Imagen3" descr="" title=""/>
+            <wp:cNvGraphicFramePr>
+              <a:graphicFrameLocks xmlns:a="http://schemas.openxmlformats.org/drawingml/2006/main" noChangeAspect="1"/>
+            </wp:cNvGraphicFramePr>
+            <a:graphic xmlns:a="http://schemas.openxmlformats.org/drawingml/2006/main">
+              <a:graphicData uri="http://schemas.openxmlformats.org/drawingml/2006/picture">
+                <pic:pic xmlns:pic="http://schemas.openxmlformats.org/drawingml/2006/picture">
+                  <pic:nvPicPr>
+                    <pic:cNvPr id="5" name="Imagen3" descr="" title=""/>
+                    <pic:cNvPicPr>
+                      <a:picLocks noChangeAspect="1" noChangeArrowheads="1"/>
+                    </pic:cNvPicPr>
+                  </pic:nvPicPr>
+                  <pic:blipFill>
+                    <a:blip r:embed="rId6"/>
+                    <a:stretch>
+                      <a:fillRect/>
+                    </a:stretch>
+                  </pic:blipFill>
+                  <pic:spPr bwMode="auto">
+                    <a:xfrm>
+                      <a:off x="0" y="0"/>
+                      <a:ext cx="6048375" cy="4434840"/>
+                    </a:xfrm>
+                    <a:prstGeom prst="rect">
+                      <a:avLst/>
+                    </a:prstGeom>
+                  </pic:spPr>
+                </pic:pic>
+              </a:graphicData>
+            </a:graphic>
+          </wp:anchor>
+        </w:drawing>
+      </w:r>
+    </w:p>
+    <w:p>
+      <w:pPr>
+        <w:pStyle w:val="Textopreformateado"/>
+        <w:bidi w:val="0"/>
+        <w:jc w:val="start"/>
+        <w:rPr>
+          <w:rStyle w:val="Textooriginal"/>
+          <w:b w:val="false"/>
+          <w:b w:val="false"/>
+          <w:bCs w:val="false"/>
+          <w:i w:val="false"/>
+          <w:i w:val="false"/>
+          <w:iCs w:val="false"/>
+          <w:sz w:val="24"/>
+          <w:szCs w:val="24"/>
+        </w:rPr>
+      </w:pPr>
+      <w:r>
+        <w:rPr>
+          <w:b w:val="false"/>
+          <w:bCs w:val="false"/>
+          <w:i w:val="false"/>
+          <w:iCs w:val="false"/>
+          <w:sz w:val="24"/>
+          <w:szCs w:val="24"/>
+        </w:rPr>
+      </w:r>
+    </w:p>
+    <w:p>
+      <w:pPr>
+        <w:pStyle w:val="Textopreformateado"/>
+        <w:bidi w:val="0"/>
+        <w:jc w:val="start"/>
+        <w:rPr>
+          <w:rStyle w:val="Textooriginal"/>
+          <w:b w:val="false"/>
+          <w:b w:val="false"/>
+          <w:bCs w:val="false"/>
+          <w:i w:val="false"/>
+          <w:i w:val="false"/>
+          <w:iCs w:val="false"/>
+          <w:sz w:val="24"/>
+          <w:szCs w:val="24"/>
+        </w:rPr>
+      </w:pPr>
+      <w:r>
+        <w:rPr/>
+      </w:r>
+    </w:p>
+    <w:p>
+      <w:pPr>
+        <w:pStyle w:val="Textopreformateado"/>
+        <w:bidi w:val="0"/>
+        <w:jc w:val="start"/>
+        <w:rPr>
+          <w:rStyle w:val="Textooriginal"/>
+          <w:b w:val="false"/>
+          <w:b w:val="false"/>
+          <w:bCs w:val="false"/>
+          <w:i w:val="false"/>
+          <w:i w:val="false"/>
+          <w:iCs w:val="false"/>
+          <w:sz w:val="24"/>
+          <w:szCs w:val="24"/>
+        </w:rPr>
+      </w:pPr>
+      <w:r>
+        <w:rPr/>
+      </w:r>
+    </w:p>
+    <w:p>
+      <w:pPr>
+        <w:pStyle w:val="Textopreformateado"/>
+        <w:bidi w:val="0"/>
+        <w:jc w:val="start"/>
+        <w:rPr/>
+      </w:pPr>
+      <w:r>
+        <w:rPr>
+          <w:rStyle w:val="Textooriginal"/>
+          <w:b w:val="false"/>
+          <w:bCs w:val="false"/>
+          <w:i w:val="false"/>
+          <w:iCs w:val="false"/>
+          <w:sz w:val="24"/>
+          <w:szCs w:val="24"/>
+        </w:rPr>
+        <w:t xml:space="preserve">Podemos probar esto en el navegador con </w:t>
+      </w:r>
+      <w:r>
+        <w:rPr>
+          <w:rStyle w:val="Textooriginal"/>
+          <w:b/>
+          <w:bCs/>
+          <w:i w:val="false"/>
+          <w:iCs w:val="false"/>
+          <w:sz w:val="24"/>
+          <w:szCs w:val="24"/>
+        </w:rPr>
+        <w:t>“http//localhost:3000/api/product”</w:t>
+      </w:r>
+    </w:p>
+    <w:p>
+      <w:pPr>
+        <w:pStyle w:val="Textopreformateado"/>
+        <w:bidi w:val="0"/>
+        <w:jc w:val="start"/>
+        <w:rPr/>
+      </w:pPr>
+      <w:r>
+        <w:rPr>
+          <w:rStyle w:val="Textooriginal"/>
+          <w:b w:val="false"/>
+          <w:bCs w:val="false"/>
+          <w:i w:val="false"/>
+          <w:iCs w:val="false"/>
+          <w:sz w:val="24"/>
+          <w:szCs w:val="24"/>
+        </w:rPr>
+        <w:t xml:space="preserve">Solo falta añadir el resto de operaciones </w:t>
+      </w:r>
+      <w:r>
+        <w:rPr>
+          <w:rStyle w:val="Textooriginal"/>
+          <w:b/>
+          <w:bCs/>
+          <w:i w:val="false"/>
+          <w:iCs w:val="false"/>
+          <w:sz w:val="24"/>
+          <w:szCs w:val="24"/>
+        </w:rPr>
+        <w:t>CRUD</w:t>
+      </w:r>
+      <w:r>
+        <w:rPr>
+          <w:rStyle w:val="Textooriginal"/>
+          <w:b w:val="false"/>
+          <w:bCs w:val="false"/>
+          <w:i w:val="false"/>
+          <w:iCs w:val="false"/>
+          <w:sz w:val="24"/>
+          <w:szCs w:val="24"/>
+        </w:rPr>
+        <w:t xml:space="preserve"> (get, post, put, delete).</w:t>
+      </w:r>
+    </w:p>
+    <w:p>
+      <w:pPr>
+        <w:pStyle w:val="Textopreformateado"/>
+        <w:bidi w:val="0"/>
+        <w:jc w:val="start"/>
+        <w:rPr>
+          <w:rStyle w:val="Textooriginal"/>
+          <w:b/>
+          <w:b/>
+          <w:bCs/>
+          <w:i/>
+          <w:i/>
+          <w:iCs/>
+          <w:sz w:val="24"/>
+          <w:szCs w:val="24"/>
+          <w:highlight w:val="lightGray"/>
+        </w:rPr>
+      </w:pPr>
+      <w:r>
+        <w:rPr>
+          <w:b/>
+          <w:bCs/>
+          <w:i/>
+          <w:iCs/>
+          <w:sz w:val="24"/>
+          <w:szCs w:val="24"/>
+          <w:highlight w:val="lightGray"/>
+        </w:rPr>
+      </w:r>
+    </w:p>
+    <w:p>
+      <w:pPr>
+        <w:pStyle w:val="Textopreformateado"/>
+        <w:bidi w:val="0"/>
+        <w:jc w:val="start"/>
+        <w:rPr>
+          <w:rStyle w:val="Textooriginal"/>
+          <w:b/>
+          <w:b/>
+          <w:bCs/>
+          <w:i/>
+          <w:i/>
+          <w:iCs/>
+          <w:sz w:val="24"/>
+          <w:szCs w:val="24"/>
+          <w:highlight w:val="lightGray"/>
+        </w:rPr>
+      </w:pPr>
+      <w:r>
+        <w:rPr>
+          <w:b/>
+          <w:bCs/>
+          <w:i/>
+          <w:iCs/>
+          <w:sz w:val="24"/>
+          <w:szCs w:val="24"/>
+          <w:highlight w:val="lightGray"/>
+        </w:rPr>
+      </w:r>
+    </w:p>
+    <w:p>
+      <w:pPr>
+        <w:pStyle w:val="Textopreformateado"/>
+        <w:bidi w:val="0"/>
+        <w:jc w:val="start"/>
+        <w:rPr>
+          <w:rStyle w:val="Textooriginal"/>
+          <w:b/>
+          <w:b/>
+          <w:bCs/>
+          <w:i/>
+          <w:i/>
+          <w:iCs/>
+          <w:sz w:val="24"/>
+          <w:szCs w:val="24"/>
+          <w:highlight w:val="lightGray"/>
+        </w:rPr>
+      </w:pPr>
+      <w:r>
+        <w:rPr>
+          <w:b/>
+          <w:bCs/>
+          <w:i/>
+          <w:iCs/>
+          <w:sz w:val="24"/>
+          <w:szCs w:val="24"/>
+          <w:highlight w:val="lightGray"/>
+        </w:rPr>
+        <w:drawing>
+          <wp:anchor behindDoc="0" distT="0" distB="0" distL="0" distR="0" simplePos="0" locked="0" layoutInCell="1" allowOverlap="1" relativeHeight="12">
+            <wp:simplePos x="0" y="0"/>
+            <wp:positionH relativeFrom="column">
+              <wp:align>center</wp:align>
+            </wp:positionH>
+            <wp:positionV relativeFrom="paragraph">
+              <wp:posOffset>635</wp:posOffset>
+            </wp:positionV>
+            <wp:extent cx="6120130" cy="4320540"/>
+            <wp:effectExtent l="0" t="0" r="0" b="0"/>
+            <wp:wrapSquare wrapText="largest"/>
+            <wp:docPr id="6" name="Imagen11" descr="" title=""/>
+            <wp:cNvGraphicFramePr>
+              <a:graphicFrameLocks xmlns:a="http://schemas.openxmlformats.org/drawingml/2006/main" noChangeAspect="1"/>
+            </wp:cNvGraphicFramePr>
+            <a:graphic xmlns:a="http://schemas.openxmlformats.org/drawingml/2006/main">
+              <a:graphicData uri="http://schemas.openxmlformats.org/drawingml/2006/picture">
+                <pic:pic xmlns:pic="http://schemas.openxmlformats.org/drawingml/2006/picture">
+                  <pic:nvPicPr>
+                    <pic:cNvPr id="6" name="Imagen11" descr="" title=""/>
+                    <pic:cNvPicPr>
+                      <a:picLocks noChangeAspect="1" noChangeArrowheads="1"/>
+                    </pic:cNvPicPr>
+                  </pic:nvPicPr>
+                  <pic:blipFill>
+                    <a:blip r:embed="rId7"/>
+                    <a:stretch>
+                      <a:fillRect/>
+                    </a:stretch>
+                  </pic:blipFill>
+                  <pic:spPr bwMode="auto">
+                    <a:xfrm>
+                      <a:off x="0" y="0"/>
+                      <a:ext cx="6120130" cy="4320540"/>
+                    </a:xfrm>
+                    <a:prstGeom prst="rect">
+                      <a:avLst/>
+                    </a:prstGeom>
+                  </pic:spPr>
+                </pic:pic>
+              </a:graphicData>
+            </a:graphic>
+          </wp:anchor>
+        </w:drawing>
+        <w:drawing>
+          <wp:anchor behindDoc="0" distT="0" distB="0" distL="0" distR="0" simplePos="0" locked="0" layoutInCell="1" allowOverlap="1" relativeHeight="13">
+            <wp:simplePos x="0" y="0"/>
+            <wp:positionH relativeFrom="column">
+              <wp:posOffset>10160</wp:posOffset>
+            </wp:positionH>
+            <wp:positionV relativeFrom="paragraph">
+              <wp:posOffset>4319905</wp:posOffset>
+            </wp:positionV>
+            <wp:extent cx="6120130" cy="4836795"/>
+            <wp:effectExtent l="0" t="0" r="0" b="0"/>
+            <wp:wrapSquare wrapText="largest"/>
+            <wp:docPr id="7" name="Imagen4" descr="" title=""/>
+            <wp:cNvGraphicFramePr>
+              <a:graphicFrameLocks xmlns:a="http://schemas.openxmlformats.org/drawingml/2006/main" noChangeAspect="1"/>
+            </wp:cNvGraphicFramePr>
+            <a:graphic xmlns:a="http://schemas.openxmlformats.org/drawingml/2006/main">
+              <a:graphicData uri="http://schemas.openxmlformats.org/drawingml/2006/picture">
+                <pic:pic xmlns:pic="http://schemas.openxmlformats.org/drawingml/2006/picture">
+                  <pic:nvPicPr>
+                    <pic:cNvPr id="7" name="Imagen4" descr="" title=""/>
+                    <pic:cNvPicPr>
+                      <a:picLocks noChangeAspect="1" noChangeArrowheads="1"/>
+                    </pic:cNvPicPr>
+                  </pic:nvPicPr>
+                  <pic:blipFill>
+                    <a:blip r:embed="rId8"/>
+                    <a:stretch>
+                      <a:fillRect/>
+                    </a:stretch>
+                  </pic:blipFill>
+                  <pic:spPr bwMode="auto">
+                    <a:xfrm>
+                      <a:off x="0" y="0"/>
+                      <a:ext cx="6120130" cy="4836795"/>
+                    </a:xfrm>
+                    <a:prstGeom prst="rect">
+                      <a:avLst/>
+                    </a:prstGeom>
+                  </pic:spPr>
+                </pic:pic>
+              </a:graphicData>
+            </a:graphic>
+          </wp:anchor>
+        </w:drawing>
+      </w:r>
+    </w:p>
+    <w:p>
+      <w:pPr>
+        <w:pStyle w:val="Textopreformateado"/>
+        <w:bidi w:val="0"/>
+        <w:jc w:val="start"/>
+        <w:rPr>
+          <w:rStyle w:val="Textooriginal"/>
+          <w:b w:val="false"/>
+          <w:b w:val="false"/>
+          <w:bCs w:val="false"/>
+          <w:i w:val="false"/>
+          <w:i w:val="false"/>
+          <w:iCs w:val="false"/>
+        </w:rPr>
+      </w:pPr>
+      <w:r>
+        <w:rPr>
+          <w:b w:val="false"/>
+          <w:bCs w:val="false"/>
+          <w:i w:val="false"/>
+          <w:iCs w:val="false"/>
+        </w:rPr>
+      </w:r>
+    </w:p>
+    <w:p>
+      <w:pPr>
+        <w:pStyle w:val="Textopreformateado"/>
+        <w:bidi w:val="0"/>
+        <w:jc w:val="start"/>
+        <w:rPr>
+          <w:rStyle w:val="Textooriginal"/>
+          <w:b w:val="false"/>
+          <w:b w:val="false"/>
+          <w:bCs w:val="false"/>
+          <w:i w:val="false"/>
+          <w:i w:val="false"/>
+          <w:iCs w:val="false"/>
+        </w:rPr>
+      </w:pPr>
+      <w:r>
+        <w:rPr/>
+      </w:r>
+    </w:p>
+    <w:p>
+      <w:pPr>
+        <w:pStyle w:val="Normal"/>
+        <w:bidi w:val="0"/>
+        <w:jc w:val="start"/>
+        <w:rPr>
+          <w:rFonts w:ascii="Liberation Mono" w:hAnsi="Liberation Mono"/>
+          <w:b w:val="false"/>
+          <w:b w:val="false"/>
+          <w:bCs w:val="false"/>
+          <w:i w:val="false"/>
+          <w:i w:val="false"/>
+          <w:iCs w:val="false"/>
+          <w:sz w:val="24"/>
+          <w:szCs w:val="24"/>
+        </w:rPr>
+      </w:pPr>
+      <w:r>
+        <w:rPr/>
+      </w:r>
+    </w:p>
+    <w:p>
+      <w:pPr>
+        <w:pStyle w:val="Normal"/>
+        <w:bidi w:val="0"/>
+        <w:jc w:val="start"/>
+        <w:rPr>
+          <w:rFonts w:ascii="Liberation Mono" w:hAnsi="Liberation Mono"/>
+          <w:b w:val="false"/>
+          <w:b w:val="false"/>
+          <w:bCs w:val="false"/>
+          <w:i w:val="false"/>
+          <w:i w:val="false"/>
+          <w:iCs w:val="false"/>
+          <w:sz w:val="24"/>
+          <w:szCs w:val="24"/>
         </w:rPr>
       </w:pPr>
       <w:r>
@@ -3365,44 +4573,51 @@
       </w:pPr>
       <w:r>
         <w:rPr>
+          <w:color w:val="000000"/>
+          <w:highlight w:val="red"/>
+        </w:rPr>
+      </w:r>
+    </w:p>
+    <w:p>
+      <w:pPr>
+        <w:pStyle w:val="Normal"/>
+        <w:bidi w:val="0"/>
+        <w:jc w:val="start"/>
+        <w:rPr>
           <w:rFonts w:ascii="Liberation Mono" w:hAnsi="Liberation Mono"/>
           <w:b w:val="false"/>
-          <w:bCs w:val="false"/>
-          <w:i w:val="false"/>
-          <w:iCs w:val="false"/>
-          <w:sz w:val="24"/>
-          <w:szCs w:val="24"/>
-        </w:rPr>
-      </w:r>
-    </w:p>
-    <w:p>
-      <w:pPr>
-        <w:pStyle w:val="Normal"/>
-        <w:bidi w:val="0"/>
-        <w:jc w:val="start"/>
+          <w:b w:val="false"/>
+          <w:bCs w:val="false"/>
+          <w:i w:val="false"/>
+          <w:i w:val="false"/>
+          <w:iCs w:val="false"/>
+          <w:sz w:val="24"/>
+          <w:szCs w:val="24"/>
+        </w:rPr>
+      </w:pPr>
+      <w:r>
         <w:rPr>
           <w:rFonts w:ascii="Liberation Mono" w:hAnsi="Liberation Mono"/>
           <w:b w:val="false"/>
-          <w:b w:val="false"/>
-          <w:bCs w:val="false"/>
-          <w:i w:val="false"/>
-          <w:i w:val="false"/>
-          <w:iCs w:val="false"/>
-          <w:sz w:val="24"/>
-          <w:szCs w:val="24"/>
-        </w:rPr>
-      </w:pPr>
+          <w:bCs w:val="false"/>
+          <w:i w:val="false"/>
+          <w:iCs w:val="false"/>
+          <w:sz w:val="24"/>
+          <w:szCs w:val="24"/>
+        </w:rPr>
+        <w:t xml:space="preserve">Puedes poner </w:t>
+      </w:r>
       <w:r>
         <w:rPr>
           <w:rFonts w:ascii="Liberation Mono" w:hAnsi="Liberation Mono"/>
-          <w:b w:val="false"/>
-          <w:bCs w:val="false"/>
-          <w:i w:val="false"/>
-          <w:iCs w:val="false"/>
-          <w:sz w:val="24"/>
-          <w:szCs w:val="24"/>
-        </w:rPr>
-        <w:t>P</w:t>
+          <w:b/>
+          <w:bCs/>
+          <w:i w:val="false"/>
+          <w:iCs w:val="false"/>
+          <w:sz w:val="24"/>
+          <w:szCs w:val="24"/>
+        </w:rPr>
+        <w:t>tags</w:t>
       </w:r>
       <w:r>
         <w:rPr>
@@ -3414,7 +4629,7 @@
           <w:sz w:val="24"/>
           <w:szCs w:val="24"/>
         </w:rPr>
-        <w:t xml:space="preserve">uedes poner </w:t>
+        <w:t xml:space="preserve"> para las versiones y tengas un mejor control con </w:t>
       </w:r>
       <w:r>
         <w:rPr>
@@ -3425,85 +4640,9 @@
           <w:iCs w:val="false"/>
           <w:sz w:val="24"/>
           <w:szCs w:val="24"/>
-        </w:rPr>
-        <w:t>tags</w:t>
-      </w:r>
-      <w:r>
-        <w:rPr>
-          <w:rFonts w:ascii="Liberation Mono" w:hAnsi="Liberation Mono"/>
-          <w:b w:val="false"/>
-          <w:bCs w:val="false"/>
-          <w:i w:val="false"/>
-          <w:iCs w:val="false"/>
-          <w:sz w:val="24"/>
-          <w:szCs w:val="24"/>
-        </w:rPr>
-        <w:t xml:space="preserve"> para las versiones y tengas un mejor control con </w:t>
-      </w:r>
-      <w:r>
-        <w:rPr>
-          <w:rFonts w:ascii="Liberation Mono" w:hAnsi="Liberation Mono"/>
-          <w:b/>
-          <w:bCs/>
-          <w:i w:val="false"/>
-          <w:iCs w:val="false"/>
-          <w:sz w:val="24"/>
-          <w:szCs w:val="24"/>
           <w:highlight w:val="lightGray"/>
         </w:rPr>
-        <w:t xml:space="preserve">git tags </w:t>
-      </w:r>
-      <w:r>
-        <w:rPr>
-          <w:rFonts w:ascii="Liberation Mono" w:hAnsi="Liberation Mono"/>
-          <w:b/>
-          <w:bCs/>
-          <w:i w:val="false"/>
-          <w:iCs w:val="false"/>
-          <w:sz w:val="24"/>
-          <w:szCs w:val="24"/>
-          <w:highlight w:val="lightGray"/>
-        </w:rPr>
-        <w:t>&lt;</w:t>
-      </w:r>
-      <w:r>
-        <w:rPr>
-          <w:rFonts w:ascii="Liberation Mono" w:hAnsi="Liberation Mono"/>
-          <w:b/>
-          <w:bCs/>
-          <w:i w:val="false"/>
-          <w:iCs w:val="false"/>
-          <w:sz w:val="24"/>
-          <w:szCs w:val="24"/>
-          <w:highlight w:val="lightGray"/>
-        </w:rPr>
-        <w:t>version</w:t>
-      </w:r>
-      <w:r>
-        <w:rPr>
-          <w:rFonts w:ascii="Liberation Mono" w:hAnsi="Liberation Mono"/>
-          <w:b/>
-          <w:bCs/>
-          <w:i w:val="false"/>
-          <w:iCs w:val="false"/>
-          <w:sz w:val="24"/>
-          <w:szCs w:val="24"/>
-          <w:highlight w:val="lightGray"/>
-        </w:rPr>
-        <w:t>&gt;</w:t>
-      </w:r>
-      <w:r>
-        <w:rPr>
-          <w:rFonts w:ascii="Liberation Mono" w:hAnsi="Liberation Mono"/>
-          <w:b/>
-          <w:bCs/>
-          <w:i w:val="false"/>
-          <w:iCs w:val="false"/>
-          <w:sz w:val="24"/>
-          <w:szCs w:val="24"/>
-          <w:highlight w:val="lightGray"/>
-        </w:rPr>
-        <w:t>1.0.1</w:t>
+        <w:t>git tags &lt;version&gt;1.0.1</w:t>
       </w:r>
     </w:p>
     <w:p>
@@ -3683,16 +4822,68 @@
       <w:r>
         <w:rPr>
           <w:rStyle w:val="Textooriginal"/>
+          <w:b/>
+          <w:bCs/>
+          <w:i w:val="false"/>
+          <w:iCs w:val="false"/>
+          <w:sz w:val="24"/>
+          <w:szCs w:val="24"/>
+          <w:highlight w:val="lightGray"/>
+        </w:rPr>
+        <w:t>sudo snap install postman</w:t>
+      </w:r>
+    </w:p>
+    <w:p>
+      <w:pPr>
+        <w:pStyle w:val="Textopreformateado"/>
+        <w:bidi w:val="0"/>
+        <w:jc w:val="start"/>
+        <w:rPr>
+          <w:rStyle w:val="Textooriginal"/>
           <w:rFonts w:ascii="Liberation Mono" w:hAnsi="Liberation Mono"/>
           <w:b/>
-          <w:bCs/>
-          <w:i w:val="false"/>
-          <w:iCs w:val="false"/>
+          <w:b/>
+          <w:bCs/>
           <w:sz w:val="24"/>
           <w:szCs w:val="24"/>
           <w:highlight w:val="lightGray"/>
         </w:rPr>
-        <w:t>sudo snap install postman</w:t>
+      </w:pPr>
+      <w:r>
+        <w:rPr>
+          <w:b/>
+          <w:bCs/>
+          <w:sz w:val="24"/>
+          <w:szCs w:val="24"/>
+          <w:highlight w:val="lightGray"/>
+        </w:rPr>
+      </w:r>
+    </w:p>
+    <w:p>
+      <w:pPr>
+        <w:pStyle w:val="Textopreformateado"/>
+        <w:bidi w:val="0"/>
+        <w:jc w:val="start"/>
+        <w:rPr>
+          <w:b w:val="false"/>
+          <w:b w:val="false"/>
+          <w:bCs w:val="false"/>
+          <w:i w:val="false"/>
+          <w:i w:val="false"/>
+          <w:iCs w:val="false"/>
+        </w:rPr>
+      </w:pPr>
+      <w:r>
+        <w:rPr>
+          <w:rStyle w:val="Textooriginal"/>
+          <w:b w:val="false"/>
+          <w:bCs w:val="false"/>
+          <w:i w:val="false"/>
+          <w:iCs w:val="false"/>
+          <w:sz w:val="24"/>
+          <w:szCs w:val="24"/>
+        </w:rPr>
+        <w:t>Una vez descargado, para ejecutarlo solo necesitaremos escribir postman en la terminal o buscarlo en Aplicaciones.</w:t>
       </w:r>
     </w:p>
     <w:p>
@@ -3703,69 +4894,14 @@
         <w:rPr>
           <w:rStyle w:val="Textooriginal"/>
           <w:rFonts w:ascii="Liberation Mono" w:hAnsi="Liberation Mono"/>
-          <w:b/>
-          <w:b/>
-          <w:bCs/>
-          <w:sz w:val="24"/>
-          <w:szCs w:val="24"/>
-          <w:highlight w:val="lightGray"/>
-        </w:rPr>
-      </w:pPr>
-      <w:r>
-        <w:rPr>
-          <w:b w:val="false"/>
-          <w:bCs w:val="false"/>
-          <w:i w:val="false"/>
-          <w:iCs w:val="false"/>
-        </w:rPr>
-      </w:r>
-    </w:p>
-    <w:p>
-      <w:pPr>
-        <w:pStyle w:val="Textopreformateado"/>
-        <w:bidi w:val="0"/>
-        <w:jc w:val="start"/>
-        <w:rPr>
-          <w:b w:val="false"/>
-          <w:b w:val="false"/>
-          <w:bCs w:val="false"/>
-          <w:i w:val="false"/>
-          <w:i w:val="false"/>
-          <w:iCs w:val="false"/>
-        </w:rPr>
-      </w:pPr>
-      <w:r>
-        <w:rPr>
-          <w:rStyle w:val="Textooriginal"/>
-          <w:rFonts w:ascii="Liberation Mono" w:hAnsi="Liberation Mono"/>
-          <w:b w:val="false"/>
-          <w:bCs w:val="false"/>
-          <w:i w:val="false"/>
-          <w:iCs w:val="false"/>
-          <w:sz w:val="24"/>
-          <w:szCs w:val="24"/>
-        </w:rPr>
-        <w:t>Una vez descargado, para ejecutarlo solo necesitaremos escribir postman en la terminal o buscarlo en Aplicaciones.</w:t>
-      </w:r>
-    </w:p>
-    <w:p>
-      <w:pPr>
-        <w:pStyle w:val="Textopreformateado"/>
-        <w:bidi w:val="0"/>
-        <w:jc w:val="start"/>
-        <w:rPr>
-          <w:rStyle w:val="Textooriginal"/>
-          <w:rFonts w:ascii="Liberation Mono" w:hAnsi="Liberation Mono"/>
-          <w:sz w:val="24"/>
-          <w:szCs w:val="24"/>
-        </w:rPr>
-      </w:pPr>
-      <w:r>
-        <w:rPr>
-          <w:b w:val="false"/>
-          <w:bCs w:val="false"/>
-          <w:i w:val="false"/>
-          <w:iCs w:val="false"/>
+          <w:sz w:val="24"/>
+          <w:szCs w:val="24"/>
+        </w:rPr>
+      </w:pPr>
+      <w:r>
+        <w:rPr>
+          <w:sz w:val="24"/>
+          <w:szCs w:val="24"/>
         </w:rPr>
       </w:r>
     </w:p>
@@ -3861,7 +4997,7 @@
           <w:iCs w:val="false"/>
         </w:rPr>
         <w:drawing>
-          <wp:anchor behindDoc="0" distT="0" distB="0" distL="0" distR="0" simplePos="0" locked="0" layoutInCell="1" allowOverlap="1" relativeHeight="6">
+          <wp:anchor behindDoc="0" distT="0" distB="0" distL="0" distR="0" simplePos="0" locked="0" layoutInCell="1" allowOverlap="1" relativeHeight="3">
             <wp:simplePos x="0" y="0"/>
             <wp:positionH relativeFrom="column">
               <wp:align>center</wp:align>
@@ -3872,7 +5008,7 @@
             <wp:extent cx="5038725" cy="3248025"/>
             <wp:effectExtent l="0" t="0" r="0" b="0"/>
             <wp:wrapSquare wrapText="largest"/>
-            <wp:docPr id="5" name="Imagen5" descr="" title=""/>
+            <wp:docPr id="8" name="Imagen5" descr="" title=""/>
             <wp:cNvGraphicFramePr>
               <a:graphicFrameLocks xmlns:a="http://schemas.openxmlformats.org/drawingml/2006/main" noChangeAspect="1"/>
             </wp:cNvGraphicFramePr>
@@ -3880,13 +5016,13 @@
               <a:graphicData uri="http://schemas.openxmlformats.org/drawingml/2006/picture">
                 <pic:pic xmlns:pic="http://schemas.openxmlformats.org/drawingml/2006/picture">
                   <pic:nvPicPr>
-                    <pic:cNvPr id="5" name="Imagen5" descr="" title=""/>
+                    <pic:cNvPr id="8" name="Imagen5" descr="" title=""/>
                     <pic:cNvPicPr>
                       <a:picLocks noChangeAspect="1" noChangeArrowheads="1"/>
                     </pic:cNvPicPr>
                   </pic:nvPicPr>
                   <pic:blipFill>
-                    <a:blip r:embed="rId6"/>
+                    <a:blip r:embed="rId9"/>
                     <a:stretch>
                       <a:fillRect/>
                     </a:stretch>
@@ -3930,27 +5066,7 @@
           <w:i w:val="false"/>
           <w:iCs w:val="false"/>
         </w:rPr>
-        <w:t xml:space="preserve">Como Podemos ver en la Imagen pulsaremos el </w:t>
-      </w:r>
-      <w:r>
-        <w:rPr>
-          <w:rFonts w:ascii="Liberation Mono" w:hAnsi="Liberation Mono"/>
-          <w:b w:val="false"/>
-          <w:bCs w:val="false"/>
-          <w:i w:val="false"/>
-          <w:iCs w:val="false"/>
-        </w:rPr>
-        <w:t>b</w:t>
-      </w:r>
-      <w:r>
-        <w:rPr>
-          <w:rFonts w:ascii="Liberation Mono" w:hAnsi="Liberation Mono"/>
-          <w:b w:val="false"/>
-          <w:bCs w:val="false"/>
-          <w:i w:val="false"/>
-          <w:iCs w:val="false"/>
-        </w:rPr>
-        <w:t>otón “</w:t>
+        <w:t>Como Podemos ver en la Imagen pulsaremos el botón “</w:t>
       </w:r>
       <w:r>
         <w:rPr>
@@ -4148,32 +5264,10 @@
       </w:pPr>
       <w:r>
         <w:rPr>
-          <w:b w:val="false"/>
-          <w:bCs w:val="false"/>
-          <w:i w:val="false"/>
-          <w:iCs w:val="false"/>
-        </w:rPr>
-      </w:r>
-    </w:p>
-    <w:p>
-      <w:pPr>
-        <w:pStyle w:val="Normal"/>
-        <w:bidi w:val="0"/>
-        <w:jc w:val="start"/>
-        <w:rPr>
-          <w:b/>
           <w:b/>
           <w:bCs/>
           <w:highlight w:val="red"/>
         </w:rPr>
-      </w:pPr>
-      <w:r>
-        <w:rPr>
-          <w:b w:val="false"/>
-          <w:bCs w:val="false"/>
-          <w:i w:val="false"/>
-          <w:iCs w:val="false"/>
-        </w:rPr>
       </w:r>
     </w:p>
     <w:p>
@@ -4190,32 +5284,10 @@
       </w:pPr>
       <w:r>
         <w:rPr>
-          <w:b w:val="false"/>
-          <w:bCs w:val="false"/>
-          <w:i w:val="false"/>
-          <w:iCs w:val="false"/>
-        </w:rPr>
-      </w:r>
-    </w:p>
-    <w:p>
-      <w:pPr>
-        <w:pStyle w:val="Normal"/>
-        <w:bidi w:val="0"/>
-        <w:jc w:val="start"/>
-        <w:rPr>
-          <w:b/>
           <w:b/>
           <w:bCs/>
           <w:highlight w:val="red"/>
         </w:rPr>
-      </w:pPr>
-      <w:r>
-        <w:rPr>
-          <w:b w:val="false"/>
-          <w:bCs w:val="false"/>
-          <w:i w:val="false"/>
-          <w:iCs w:val="false"/>
-        </w:rPr>
       </w:r>
     </w:p>
     <w:p>
@@ -4232,32 +5304,10 @@
       </w:pPr>
       <w:r>
         <w:rPr>
-          <w:b w:val="false"/>
-          <w:bCs w:val="false"/>
-          <w:i w:val="false"/>
-          <w:iCs w:val="false"/>
-        </w:rPr>
-      </w:r>
-    </w:p>
-    <w:p>
-      <w:pPr>
-        <w:pStyle w:val="Normal"/>
-        <w:bidi w:val="0"/>
-        <w:jc w:val="start"/>
-        <w:rPr>
-          <w:b/>
           <w:b/>
           <w:bCs/>
           <w:highlight w:val="red"/>
         </w:rPr>
-      </w:pPr>
-      <w:r>
-        <w:rPr>
-          <w:b w:val="false"/>
-          <w:bCs w:val="false"/>
-          <w:i w:val="false"/>
-          <w:iCs w:val="false"/>
-        </w:rPr>
       </w:r>
     </w:p>
     <w:p>
@@ -4274,32 +5324,10 @@
       </w:pPr>
       <w:r>
         <w:rPr>
-          <w:b w:val="false"/>
-          <w:bCs w:val="false"/>
-          <w:i w:val="false"/>
-          <w:iCs w:val="false"/>
-        </w:rPr>
-      </w:r>
-    </w:p>
-    <w:p>
-      <w:pPr>
-        <w:pStyle w:val="Normal"/>
-        <w:bidi w:val="0"/>
-        <w:jc w:val="start"/>
-        <w:rPr>
-          <w:b/>
           <w:b/>
           <w:bCs/>
           <w:highlight w:val="red"/>
         </w:rPr>
-      </w:pPr>
-      <w:r>
-        <w:rPr>
-          <w:b w:val="false"/>
-          <w:bCs w:val="false"/>
-          <w:i w:val="false"/>
-          <w:iCs w:val="false"/>
-        </w:rPr>
       </w:r>
     </w:p>
     <w:p>
@@ -4316,32 +5344,10 @@
       </w:pPr>
       <w:r>
         <w:rPr>
-          <w:b w:val="false"/>
-          <w:bCs w:val="false"/>
-          <w:i w:val="false"/>
-          <w:iCs w:val="false"/>
-        </w:rPr>
-      </w:r>
-    </w:p>
-    <w:p>
-      <w:pPr>
-        <w:pStyle w:val="Normal"/>
-        <w:bidi w:val="0"/>
-        <w:jc w:val="start"/>
-        <w:rPr>
-          <w:b/>
           <w:b/>
           <w:bCs/>
           <w:highlight w:val="red"/>
         </w:rPr>
-      </w:pPr>
-      <w:r>
-        <w:rPr>
-          <w:b w:val="false"/>
-          <w:bCs w:val="false"/>
-          <w:i w:val="false"/>
-          <w:iCs w:val="false"/>
-        </w:rPr>
       </w:r>
     </w:p>
     <w:p>
@@ -4358,32 +5364,10 @@
       </w:pPr>
       <w:r>
         <w:rPr>
-          <w:b w:val="false"/>
-          <w:bCs w:val="false"/>
-          <w:i w:val="false"/>
-          <w:iCs w:val="false"/>
-        </w:rPr>
-      </w:r>
-    </w:p>
-    <w:p>
-      <w:pPr>
-        <w:pStyle w:val="Normal"/>
-        <w:bidi w:val="0"/>
-        <w:jc w:val="start"/>
-        <w:rPr>
-          <w:b/>
           <w:b/>
           <w:bCs/>
           <w:highlight w:val="red"/>
         </w:rPr>
-      </w:pPr>
-      <w:r>
-        <w:rPr>
-          <w:b w:val="false"/>
-          <w:bCs w:val="false"/>
-          <w:i w:val="false"/>
-          <w:iCs w:val="false"/>
-        </w:rPr>
       </w:r>
     </w:p>
     <w:p>
@@ -4400,32 +5384,10 @@
       </w:pPr>
       <w:r>
         <w:rPr>
-          <w:b w:val="false"/>
-          <w:bCs w:val="false"/>
-          <w:i w:val="false"/>
-          <w:iCs w:val="false"/>
-        </w:rPr>
-      </w:r>
-    </w:p>
-    <w:p>
-      <w:pPr>
-        <w:pStyle w:val="Normal"/>
-        <w:bidi w:val="0"/>
-        <w:jc w:val="start"/>
-        <w:rPr>
-          <w:b/>
           <w:b/>
           <w:bCs/>
           <w:highlight w:val="red"/>
         </w:rPr>
-      </w:pPr>
-      <w:r>
-        <w:rPr>
-          <w:b w:val="false"/>
-          <w:bCs w:val="false"/>
-          <w:i w:val="false"/>
-          <w:iCs w:val="false"/>
-        </w:rPr>
       </w:r>
     </w:p>
     <w:p>
@@ -4442,10 +5404,149 @@
       </w:pPr>
       <w:r>
         <w:rPr>
-          <w:b w:val="false"/>
-          <w:bCs w:val="false"/>
-          <w:i w:val="false"/>
-          <w:iCs w:val="false"/>
+          <w:b/>
+          <w:bCs/>
+          <w:highlight w:val="red"/>
+        </w:rPr>
+      </w:r>
+    </w:p>
+    <w:p>
+      <w:pPr>
+        <w:pStyle w:val="Normal"/>
+        <w:bidi w:val="0"/>
+        <w:jc w:val="start"/>
+        <w:rPr>
+          <w:b/>
+          <w:b/>
+          <w:bCs/>
+          <w:highlight w:val="red"/>
+        </w:rPr>
+      </w:pPr>
+      <w:r>
+        <w:rPr>
+          <w:b/>
+          <w:bCs/>
+          <w:highlight w:val="red"/>
+        </w:rPr>
+      </w:r>
+    </w:p>
+    <w:p>
+      <w:pPr>
+        <w:pStyle w:val="Normal"/>
+        <w:bidi w:val="0"/>
+        <w:jc w:val="start"/>
+        <w:rPr>
+          <w:b/>
+          <w:b/>
+          <w:bCs/>
+          <w:highlight w:val="red"/>
+        </w:rPr>
+      </w:pPr>
+      <w:r>
+        <w:rPr>
+          <w:b/>
+          <w:bCs/>
+          <w:highlight w:val="red"/>
+        </w:rPr>
+      </w:r>
+    </w:p>
+    <w:p>
+      <w:pPr>
+        <w:pStyle w:val="Normal"/>
+        <w:bidi w:val="0"/>
+        <w:jc w:val="start"/>
+        <w:rPr>
+          <w:b/>
+          <w:b/>
+          <w:bCs/>
+          <w:highlight w:val="red"/>
+        </w:rPr>
+      </w:pPr>
+      <w:r>
+        <w:rPr>
+          <w:b/>
+          <w:bCs/>
+          <w:highlight w:val="red"/>
+        </w:rPr>
+      </w:r>
+    </w:p>
+    <w:p>
+      <w:pPr>
+        <w:pStyle w:val="Normal"/>
+        <w:bidi w:val="0"/>
+        <w:jc w:val="start"/>
+        <w:rPr>
+          <w:b/>
+          <w:b/>
+          <w:bCs/>
+          <w:highlight w:val="red"/>
+        </w:rPr>
+      </w:pPr>
+      <w:r>
+        <w:rPr>
+          <w:b/>
+          <w:bCs/>
+          <w:highlight w:val="red"/>
+        </w:rPr>
+      </w:r>
+    </w:p>
+    <w:p>
+      <w:pPr>
+        <w:pStyle w:val="Normal"/>
+        <w:bidi w:val="0"/>
+        <w:jc w:val="start"/>
+        <w:rPr>
+          <w:b/>
+          <w:b/>
+          <w:bCs/>
+          <w:highlight w:val="red"/>
+        </w:rPr>
+      </w:pPr>
+      <w:r>
+        <w:rPr>
+          <w:b/>
+          <w:bCs/>
+          <w:highlight w:val="red"/>
+        </w:rPr>
+      </w:r>
+    </w:p>
+    <w:p>
+      <w:pPr>
+        <w:pStyle w:val="Normal"/>
+        <w:bidi w:val="0"/>
+        <w:jc w:val="start"/>
+        <w:rPr>
+          <w:b/>
+          <w:b/>
+          <w:bCs/>
+          <w:highlight w:val="red"/>
+        </w:rPr>
+      </w:pPr>
+      <w:r>
+        <w:rPr>
+          <w:b/>
+          <w:bCs/>
+          <w:highlight w:val="red"/>
+        </w:rPr>
+      </w:r>
+    </w:p>
+    <w:p>
+      <w:pPr>
+        <w:pStyle w:val="Normal"/>
+        <w:bidi w:val="0"/>
+        <w:jc w:val="start"/>
+        <w:rPr>
+          <w:b/>
+          <w:b/>
+          <w:bCs/>
+          <w:highlight w:val="red"/>
+        </w:rPr>
+      </w:pPr>
+      <w:r>
+        <w:rPr>
+          <w:b/>
+          <w:bCs/>
+          <w:highlight w:val="red"/>
         </w:rPr>
       </w:r>
     </w:p>
@@ -4571,10 +5672,9 @@
       </w:pPr>
       <w:r>
         <w:rPr>
-          <w:b w:val="false"/>
-          <w:bCs w:val="false"/>
-          <w:i w:val="false"/>
-          <w:iCs w:val="false"/>
+          <w:b/>
+          <w:bCs/>
+          <w:highlight w:val="red"/>
         </w:rPr>
       </w:r>
     </w:p>
@@ -4591,7 +5691,7 @@
       </w:pPr>
       <w:r>
         <w:drawing>
-          <wp:anchor behindDoc="0" distT="0" distB="0" distL="0" distR="0" simplePos="0" locked="0" layoutInCell="1" allowOverlap="1" relativeHeight="7">
+          <wp:anchor behindDoc="0" distT="0" distB="0" distL="0" distR="0" simplePos="0" locked="0" layoutInCell="1" allowOverlap="1" relativeHeight="4">
             <wp:simplePos x="0" y="0"/>
             <wp:positionH relativeFrom="column">
               <wp:align>center</wp:align>
@@ -4602,7 +5702,7 @@
             <wp:extent cx="5943600" cy="4745355"/>
             <wp:effectExtent l="0" t="0" r="0" b="0"/>
             <wp:wrapSquare wrapText="largest"/>
-            <wp:docPr id="6" name="Imagen6" descr="" title=""/>
+            <wp:docPr id="9" name="Imagen6" descr="" title=""/>
             <wp:cNvGraphicFramePr>
               <a:graphicFrameLocks xmlns:a="http://schemas.openxmlformats.org/drawingml/2006/main" noChangeAspect="1"/>
             </wp:cNvGraphicFramePr>
@@ -4610,13 +5710,13 @@
               <a:graphicData uri="http://schemas.openxmlformats.org/drawingml/2006/picture">
                 <pic:pic xmlns:pic="http://schemas.openxmlformats.org/drawingml/2006/picture">
                   <pic:nvPicPr>
-                    <pic:cNvPr id="6" name="Imagen6" descr="" title=""/>
+                    <pic:cNvPr id="9" name="Imagen6" descr="" title=""/>
                     <pic:cNvPicPr>
                       <a:picLocks noChangeAspect="1" noChangeArrowheads="1"/>
                     </pic:cNvPicPr>
                   </pic:nvPicPr>
                   <pic:blipFill>
-                    <a:blip r:embed="rId7"/>
+                    <a:blip r:embed="rId10"/>
                     <a:stretch>
                       <a:fillRect/>
                     </a:stretch>
@@ -4705,14 +5805,11 @@
       </w:pPr>
       <w:r>
         <w:rPr>
-          <w:b w:val="false"/>
-          <w:bCs w:val="false"/>
-          <w:i w:val="false"/>
-          <w:iCs w:val="false"/>
-          <w:highlight w:val="white"/>
+          <w:b/>
+          <w:bCs/>
         </w:rPr>
         <w:drawing>
-          <wp:anchor behindDoc="0" distT="0" distB="0" distL="0" distR="0" simplePos="0" locked="0" layoutInCell="1" allowOverlap="1" relativeHeight="8">
+          <wp:anchor behindDoc="0" distT="0" distB="0" distL="0" distR="0" simplePos="0" locked="0" layoutInCell="1" allowOverlap="1" relativeHeight="5">
             <wp:simplePos x="0" y="0"/>
             <wp:positionH relativeFrom="column">
               <wp:align>center</wp:align>
@@ -4723,7 +5820,7 @@
             <wp:extent cx="6096000" cy="1752600"/>
             <wp:effectExtent l="0" t="0" r="0" b="0"/>
             <wp:wrapSquare wrapText="largest"/>
-            <wp:docPr id="7" name="Imagen7" descr="" title=""/>
+            <wp:docPr id="10" name="Imagen7" descr="" title=""/>
             <wp:cNvGraphicFramePr>
               <a:graphicFrameLocks xmlns:a="http://schemas.openxmlformats.org/drawingml/2006/main" noChangeAspect="1"/>
             </wp:cNvGraphicFramePr>
@@ -4731,13 +5828,13 @@
               <a:graphicData uri="http://schemas.openxmlformats.org/drawingml/2006/picture">
                 <pic:pic xmlns:pic="http://schemas.openxmlformats.org/drawingml/2006/picture">
                   <pic:nvPicPr>
-                    <pic:cNvPr id="7" name="Imagen7" descr="" title=""/>
+                    <pic:cNvPr id="10" name="Imagen7" descr="" title=""/>
                     <pic:cNvPicPr>
                       <a:picLocks noChangeAspect="1" noChangeArrowheads="1"/>
                     </pic:cNvPicPr>
                   </pic:nvPicPr>
                   <pic:blipFill>
-                    <a:blip r:embed="rId8"/>
+                    <a:blip r:embed="rId11"/>
                     <a:stretch>
                       <a:fillRect/>
                     </a:stretch>
@@ -4830,42 +5927,37 @@
         <w:bidi w:val="0"/>
         <w:jc w:val="start"/>
         <w:rPr>
-          <w:b/>
-          <w:b/>
-          <w:bCs/>
-        </w:rPr>
-      </w:pPr>
-      <w:r>
-        <w:rPr>
-          <w:b w:val="false"/>
-          <w:bCs w:val="false"/>
+          <w:b w:val="false"/>
+          <w:b w:val="false"/>
+          <w:bCs w:val="false"/>
+          <w:i w:val="false"/>
           <w:i w:val="false"/>
           <w:iCs w:val="false"/>
           <w:highlight w:val="white"/>
         </w:rPr>
-      </w:r>
-    </w:p>
-    <w:p>
-      <w:pPr>
-        <w:pStyle w:val="Normal"/>
-        <w:bidi w:val="0"/>
-        <w:jc w:val="start"/>
-        <w:rPr>
-          <w:b/>
-          <w:b/>
-          <w:bCs/>
-        </w:rPr>
-      </w:pPr>
-      <w:r>
-        <w:rPr>
-          <w:b w:val="false"/>
-          <w:bCs w:val="false"/>
-          <w:i w:val="false"/>
-          <w:iCs w:val="false"/>
-          <w:highlight w:val="white"/>
+      </w:pPr>
+      <w:r>
+        <w:rPr/>
+      </w:r>
+    </w:p>
+    <w:p>
+      <w:pPr>
+        <w:pStyle w:val="Normal"/>
+        <w:bidi w:val="0"/>
+        <w:jc w:val="start"/>
+        <w:rPr>
+          <w:b/>
+          <w:b/>
+          <w:bCs/>
+        </w:rPr>
+      </w:pPr>
+      <w:r>
+        <w:rPr>
+          <w:b/>
+          <w:bCs/>
         </w:rPr>
         <w:drawing>
-          <wp:anchor behindDoc="0" distT="0" distB="0" distL="0" distR="0" simplePos="0" locked="0" layoutInCell="1" allowOverlap="1" relativeHeight="9">
+          <wp:anchor behindDoc="0" distT="0" distB="0" distL="0" distR="0" simplePos="0" locked="0" layoutInCell="1" allowOverlap="1" relativeHeight="6">
             <wp:simplePos x="0" y="0"/>
             <wp:positionH relativeFrom="column">
               <wp:align>center</wp:align>
@@ -4876,7 +5968,7 @@
             <wp:extent cx="5829300" cy="5648325"/>
             <wp:effectExtent l="0" t="0" r="0" b="0"/>
             <wp:wrapSquare wrapText="largest"/>
-            <wp:docPr id="8" name="Imagen8" descr="" title=""/>
+            <wp:docPr id="11" name="Imagen8" descr="" title=""/>
             <wp:cNvGraphicFramePr>
               <a:graphicFrameLocks xmlns:a="http://schemas.openxmlformats.org/drawingml/2006/main" noChangeAspect="1"/>
             </wp:cNvGraphicFramePr>
@@ -4884,13 +5976,13 @@
               <a:graphicData uri="http://schemas.openxmlformats.org/drawingml/2006/picture">
                 <pic:pic xmlns:pic="http://schemas.openxmlformats.org/drawingml/2006/picture">
                   <pic:nvPicPr>
-                    <pic:cNvPr id="8" name="Imagen8" descr="" title=""/>
+                    <pic:cNvPr id="11" name="Imagen8" descr="" title=""/>
                     <pic:cNvPicPr>
                       <a:picLocks noChangeAspect="1" noChangeArrowheads="1"/>
                     </pic:cNvPicPr>
                   </pic:nvPicPr>
                   <pic:blipFill>
-                    <a:blip r:embed="rId9"/>
+                    <a:blip r:embed="rId12"/>
                     <a:stretch>
                       <a:fillRect/>
                     </a:stretch>
@@ -4924,56 +6016,73 @@
       </w:pPr>
       <w:r>
         <w:rPr>
-          <w:b w:val="false"/>
-          <w:bCs w:val="false"/>
-          <w:i w:val="false"/>
-          <w:iCs w:val="false"/>
-          <w:highlight w:val="white"/>
-        </w:rPr>
-      </w:r>
-    </w:p>
-    <w:p>
-      <w:pPr>
-        <w:pStyle w:val="Normal"/>
-        <w:bidi w:val="0"/>
-        <w:jc w:val="start"/>
-        <w:rPr>
-          <w:b/>
-          <w:b/>
-          <w:bCs/>
-        </w:rPr>
-      </w:pPr>
-      <w:r>
-        <w:rPr>
-          <w:b w:val="false"/>
-          <w:bCs w:val="false"/>
-          <w:i w:val="false"/>
-          <w:iCs w:val="false"/>
-          <w:highlight w:val="white"/>
-        </w:rPr>
-      </w:r>
-    </w:p>
-    <w:p>
-      <w:pPr>
-        <w:pStyle w:val="Normal"/>
-        <w:bidi w:val="0"/>
-        <w:jc w:val="start"/>
-        <w:rPr>
-          <w:b/>
-          <w:b/>
-          <w:bCs/>
-        </w:rPr>
-      </w:pPr>
-      <w:r>
-        <w:rPr>
-          <w:b w:val="false"/>
-          <w:bCs w:val="false"/>
-          <w:i w:val="false"/>
-          <w:iCs w:val="false"/>
-          <w:highlight w:val="white"/>
-        </w:rPr>
+          <w:b/>
+          <w:bCs/>
+        </w:rPr>
+      </w:r>
+    </w:p>
+    <w:p>
+      <w:pPr>
+        <w:pStyle w:val="Normal"/>
+        <w:bidi w:val="0"/>
+        <w:jc w:val="start"/>
+        <w:rPr>
+          <w:b/>
+          <w:b/>
+          <w:bCs/>
+        </w:rPr>
+      </w:pPr>
+      <w:r>
+        <w:rPr>
+          <w:b/>
+          <w:bCs/>
+        </w:rPr>
+      </w:r>
+    </w:p>
+    <w:p>
+      <w:pPr>
+        <w:pStyle w:val="Normal"/>
+        <w:bidi w:val="0"/>
+        <w:jc w:val="start"/>
+        <w:rPr>
+          <w:b/>
+          <w:b/>
+          <w:bCs/>
+        </w:rPr>
+      </w:pPr>
+      <w:r>
+        <w:rPr/>
+      </w:r>
+    </w:p>
+    <w:p>
+      <w:pPr>
+        <w:pStyle w:val="Normal"/>
+        <w:bidi w:val="0"/>
+        <w:jc w:val="start"/>
+        <w:rPr>
+          <w:b/>
+          <w:b/>
+          <w:bCs/>
+        </w:rPr>
+      </w:pPr>
+      <w:r>
+        <w:rPr/>
+      </w:r>
+    </w:p>
+    <w:p>
+      <w:pPr>
+        <w:pStyle w:val="Normal"/>
+        <w:bidi w:val="0"/>
+        <w:jc w:val="start"/>
+        <w:rPr>
+          <w:b/>
+          <w:b/>
+          <w:bCs/>
+        </w:rPr>
+      </w:pPr>
+      <w:r>
         <w:drawing>
-          <wp:anchor behindDoc="0" distT="0" distB="0" distL="0" distR="0" simplePos="0" locked="0" layoutInCell="1" allowOverlap="1" relativeHeight="10">
+          <wp:anchor behindDoc="0" distT="0" distB="0" distL="0" distR="0" simplePos="0" locked="0" layoutInCell="1" allowOverlap="1" relativeHeight="7">
             <wp:simplePos x="0" y="0"/>
             <wp:positionH relativeFrom="column">
               <wp:align>center</wp:align>
@@ -4984,7 +6093,7 @@
             <wp:extent cx="6120130" cy="2603500"/>
             <wp:effectExtent l="0" t="0" r="0" b="0"/>
             <wp:wrapSquare wrapText="largest"/>
-            <wp:docPr id="9" name="Imagen9" descr="" title=""/>
+            <wp:docPr id="12" name="Imagen9" descr="" title=""/>
             <wp:cNvGraphicFramePr>
               <a:graphicFrameLocks xmlns:a="http://schemas.openxmlformats.org/drawingml/2006/main" noChangeAspect="1"/>
             </wp:cNvGraphicFramePr>
@@ -4992,13 +6101,13 @@
               <a:graphicData uri="http://schemas.openxmlformats.org/drawingml/2006/picture">
                 <pic:pic xmlns:pic="http://schemas.openxmlformats.org/drawingml/2006/picture">
                   <pic:nvPicPr>
-                    <pic:cNvPr id="9" name="Imagen9" descr="" title=""/>
+                    <pic:cNvPr id="12" name="Imagen9" descr="" title=""/>
                     <pic:cNvPicPr>
                       <a:picLocks noChangeAspect="1" noChangeArrowheads="1"/>
                     </pic:cNvPicPr>
                   </pic:nvPicPr>
                   <pic:blipFill>
-                    <a:blip r:embed="rId10"/>
+                    <a:blip r:embed="rId13"/>
                     <a:stretch>
                       <a:fillRect/>
                     </a:stretch>
@@ -5007,6 +6116,145 @@
                     <a:xfrm>
                       <a:off x="0" y="0"/>
                       <a:ext cx="6120130" cy="2603500"/>
+                    </a:xfrm>
+                    <a:prstGeom prst="rect">
+                      <a:avLst/>
+                    </a:prstGeom>
+                  </pic:spPr>
+                </pic:pic>
+              </a:graphicData>
+            </a:graphic>
+          </wp:anchor>
+        </w:drawing>
+      </w:r>
+      <w:r>
+        <w:rPr>
+          <w:rFonts w:ascii="serif" w:hAnsi="serif"/>
+          <w:b/>
+          <w:bCs/>
+          <w:sz w:val="24"/>
+        </w:rPr>
+        <w:t>Y</w:t>
+      </w:r>
+      <w:r>
+        <w:rPr>
+          <w:rFonts w:ascii="serif" w:hAnsi="serif"/>
+          <w:b/>
+          <w:bCs/>
+          <w:sz w:val="24"/>
+        </w:rPr>
+        <w:t xml:space="preserve"> comprobamos que este en mongo mirando el dbs con:</w:t>
+      </w:r>
+    </w:p>
+    <w:p>
+      <w:pPr>
+        <w:pStyle w:val="Normal"/>
+        <w:bidi w:val="0"/>
+        <w:jc w:val="start"/>
+        <w:rPr>
+          <w:b/>
+          <w:b/>
+          <w:bCs/>
+        </w:rPr>
+      </w:pPr>
+      <w:r>
+        <w:rPr>
+          <w:rFonts w:ascii="serif" w:hAnsi="serif"/>
+          <w:b/>
+          <w:bCs/>
+          <w:sz w:val="24"/>
+        </w:rPr>
+        <w:t>&gt;show dbs</w:t>
+      </w:r>
+    </w:p>
+    <w:p>
+      <w:pPr>
+        <w:pStyle w:val="Normal"/>
+        <w:bidi w:val="0"/>
+        <w:jc w:val="start"/>
+        <w:rPr>
+          <w:b/>
+          <w:b/>
+          <w:bCs/>
+        </w:rPr>
+      </w:pPr>
+      <w:r>
+        <w:rPr>
+          <w:rFonts w:ascii="serif" w:hAnsi="serif"/>
+          <w:b/>
+          <w:bCs/>
+          <w:sz w:val="24"/>
+        </w:rPr>
+        <w:t>&gt;use SD</w:t>
+        <w:br/>
+        <w:t>&gt;show collections</w:t>
+        <w:br/>
+        <w:t>&gt;db.gatos.find().pretty()</w:t>
+      </w:r>
+    </w:p>
+    <w:p>
+      <w:pPr>
+        <w:pStyle w:val="Normal"/>
+        <w:bidi w:val="0"/>
+        <w:jc w:val="start"/>
+        <w:rPr>
+          <w:b/>
+          <w:b/>
+          <w:bCs/>
+        </w:rPr>
+      </w:pPr>
+      <w:r>
+        <w:rPr/>
+      </w:r>
+    </w:p>
+    <w:p>
+      <w:pPr>
+        <w:pStyle w:val="Normal"/>
+        <w:bidi w:val="0"/>
+        <w:jc w:val="start"/>
+        <w:rPr>
+          <w:b/>
+          <w:b/>
+          <w:bCs/>
+        </w:rPr>
+      </w:pPr>
+      <w:r>
+        <w:rPr/>
+        <w:drawing>
+          <wp:anchor behindDoc="0" distT="0" distB="0" distL="0" distR="0" simplePos="0" locked="0" layoutInCell="1" allowOverlap="1" relativeHeight="14">
+            <wp:simplePos x="0" y="0"/>
+            <wp:positionH relativeFrom="column">
+              <wp:align>center</wp:align>
+            </wp:positionH>
+            <wp:positionV relativeFrom="paragraph">
+              <wp:posOffset>635</wp:posOffset>
+            </wp:positionV>
+            <wp:extent cx="5394960" cy="6134100"/>
+            <wp:effectExtent l="0" t="0" r="0" b="0"/>
+            <wp:wrapSquare wrapText="largest"/>
+            <wp:docPr id="13" name="Imagen13" descr="" title=""/>
+            <wp:cNvGraphicFramePr>
+              <a:graphicFrameLocks xmlns:a="http://schemas.openxmlformats.org/drawingml/2006/main" noChangeAspect="1"/>
+            </wp:cNvGraphicFramePr>
+            <a:graphic xmlns:a="http://schemas.openxmlformats.org/drawingml/2006/main">
+              <a:graphicData uri="http://schemas.openxmlformats.org/drawingml/2006/picture">
+                <pic:pic xmlns:pic="http://schemas.openxmlformats.org/drawingml/2006/picture">
+                  <pic:nvPicPr>
+                    <pic:cNvPr id="13" name="Imagen13" descr="" title=""/>
+                    <pic:cNvPicPr>
+                      <a:picLocks noChangeAspect="1" noChangeArrowheads="1"/>
+                    </pic:cNvPicPr>
+                  </pic:nvPicPr>
+                  <pic:blipFill>
+                    <a:blip r:embed="rId14"/>
+                    <a:stretch>
+                      <a:fillRect/>
+                    </a:stretch>
+                  </pic:blipFill>
+                  <pic:spPr bwMode="auto">
+                    <a:xfrm>
+                      <a:off x="0" y="0"/>
+                      <a:ext cx="5394960" cy="6134100"/>
                     </a:xfrm>
                     <a:prstGeom prst="rect">
                       <a:avLst/>
@@ -5039,14 +6287,13 @@
       <w:rPr>
         <w:rFonts w:ascii="Liberation Serif" w:hAnsi="Liberation Serif" w:eastAsia="Noto Serif CJK SC" w:cs="Lohit Devanagari"/>
         <w:kern w:val="2"/>
-        <w:sz w:val="24"/>
+        <w:sz w:val="20"/>
         <w:szCs w:val="24"/>
         <w:lang w:val="es-ES" w:eastAsia="zh-CN" w:bidi="hi-IN"/>
       </w:rPr>
     </w:rPrDefault>
     <w:pPrDefault>
       <w:pPr>
-        <w:widowControl/>
         <w:suppressAutoHyphens w:val="true"/>
       </w:pPr>
     </w:pPrDefault>
@@ -5056,10 +6303,11 @@
     <w:qFormat/>
     <w:pPr>
       <w:widowControl/>
-      <w:kinsoku w:val="true"/>
+      <w:suppressAutoHyphens w:val="true"/>
       <w:overflowPunct w:val="true"/>
-      <w:autoSpaceDE w:val="true"/>
       <w:bidi w:val="0"/>
+      <w:spacing w:before="0" w:after="0"/>
+      <w:jc w:val="start"/>
     </w:pPr>
     <w:rPr>
       <w:rFonts w:ascii="Liberation Serif" w:hAnsi="Liberation Serif" w:eastAsia="Noto Serif CJK SC" w:cs="Lohit Devanagari"/>

</xml_diff>